<commit_message>
Update Performance tests Elena.docx
</commit_message>
<xml_diff>
--- a/D03-PerformanceTesting-Group21/Item 4 (Performance)/Entorno 2/Performance tests Elena.docx
+++ b/D03-PerformanceTesting-Group21/Item 4 (Performance)/Entorno 2/Performance tests Elena.docx
@@ -1,6 +1,6 @@
 
 <file path=word/document.xml><?xml version="1.0" encoding="utf-8"?>
-<w:document xmlns:wpc="http://schemas.microsoft.com/office/word/2010/wordprocessingCanvas" xmlns:cx="http://schemas.microsoft.com/office/drawing/2014/chartex" xmlns:cx1="http://schemas.microsoft.com/office/drawing/2015/9/8/chartex" xmlns:mc="http://schemas.openxmlformats.org/markup-compatibility/2006" xmlns:o="urn:schemas-microsoft-com:office:office" xmlns:r="http://schemas.openxmlformats.org/officeDocument/2006/relationships" xmlns:m="http://schemas.openxmlformats.org/officeDocument/2006/math" xmlns:v="urn:schemas-microsoft-com:vml" xmlns:wp14="http://schemas.microsoft.com/office/word/2010/wordprocessingDrawing" xmlns:wp="http://schemas.openxmlformats.org/drawingml/2006/wordprocessingDrawing" xmlns:w10="urn:schemas-microsoft-com:office:word" xmlns:w="http://schemas.openxmlformats.org/wordprocessingml/2006/main" xmlns:w14="http://schemas.microsoft.com/office/word/2010/wordml" xmlns:w15="http://schemas.microsoft.com/office/word/2012/wordml" xmlns:w16se="http://schemas.microsoft.com/office/word/2015/wordml/symex" xmlns:wpg="http://schemas.microsoft.com/office/word/2010/wordprocessingGroup" xmlns:wpi="http://schemas.microsoft.com/office/word/2010/wordprocessingInk" xmlns:wne="http://schemas.microsoft.com/office/word/2006/wordml" xmlns:wps="http://schemas.microsoft.com/office/word/2010/wordprocessingShape" mc:Ignorable="w14 w15 w16se wp14">
+<w:document xmlns:wpc="http://schemas.microsoft.com/office/word/2010/wordprocessingCanvas" xmlns:mo="http://schemas.microsoft.com/office/mac/office/2008/main" xmlns:mc="http://schemas.openxmlformats.org/markup-compatibility/2006" xmlns:mv="urn:schemas-microsoft-com:mac:vml" xmlns:o="urn:schemas-microsoft-com:office:office" xmlns:r="http://schemas.openxmlformats.org/officeDocument/2006/relationships" xmlns:m="http://schemas.openxmlformats.org/officeDocument/2006/math" xmlns:v="urn:schemas-microsoft-com:vml" xmlns:wp14="http://schemas.microsoft.com/office/word/2010/wordprocessingDrawing" xmlns:wp="http://schemas.openxmlformats.org/drawingml/2006/wordprocessingDrawing" xmlns:w10="urn:schemas-microsoft-com:office:word" xmlns:w="http://schemas.openxmlformats.org/wordprocessingml/2006/main" xmlns:w14="http://schemas.microsoft.com/office/word/2010/wordml" xmlns:w15="http://schemas.microsoft.com/office/word/2012/wordml" xmlns:wpg="http://schemas.microsoft.com/office/word/2010/wordprocessingGroup" xmlns:wpi="http://schemas.microsoft.com/office/word/2010/wordprocessingInk" xmlns:wne="http://schemas.microsoft.com/office/word/2006/wordml" xmlns:wps="http://schemas.microsoft.com/office/word/2010/wordprocessingShape" mc:Ignorable="w14 w15 wp14">
   <w:body>
     <w:sdt>
       <w:sdtPr>
@@ -34,6 +34,7 @@
             <w:rPr>
               <w:noProof/>
               <w:color w:val="5B9BD5" w:themeColor="accent1"/>
+              <w:lang w:val="es-ES_tradnl" w:eastAsia="es-ES_tradnl"/>
             </w:rPr>
             <w:drawing>
               <wp:inline distT="0" distB="0" distL="0" distR="0" wp14:anchorId="4ED607F5" wp14:editId="03FC3207">
@@ -193,6 +194,7 @@
             <w:rPr>
               <w:noProof/>
               <w:color w:val="5B9BD5" w:themeColor="accent1"/>
+              <w:lang w:val="es-ES_tradnl" w:eastAsia="es-ES_tradnl"/>
             </w:rPr>
             <mc:AlternateContent>
               <mc:Choice Requires="wps">
@@ -383,7 +385,7 @@
                   </wp:anchor>
                 </w:drawing>
               </mc:Choice>
-              <mc:Fallback xmlns:mv="urn:schemas-microsoft-com:mac:vml" xmlns:mo="http://schemas.microsoft.com/office/mac/office/2008/main">
+              <mc:Fallback xmlns:w16se="http://schemas.microsoft.com/office/word/2015/wordml/symex" xmlns:cx1="http://schemas.microsoft.com/office/drawing/2015/9/8/chartex" xmlns:cx="http://schemas.microsoft.com/office/drawing/2014/chartex">
                 <w:pict>
                   <v:shapetype w14:anchorId="7D17D8DB" id="_x0000_t202" coordsize="21600,21600" o:spt="202" path="m0,0l0,21600,21600,21600,21600,0xe">
                     <v:stroke joinstyle="miter"/>
@@ -514,6 +516,7 @@
             <w:rPr>
               <w:noProof/>
               <w:color w:val="5B9BD5" w:themeColor="accent1"/>
+              <w:lang w:val="es-ES_tradnl" w:eastAsia="es-ES_tradnl"/>
             </w:rPr>
             <w:drawing>
               <wp:inline distT="0" distB="0" distL="0" distR="0" wp14:anchorId="431F42EA" wp14:editId="2156D723">
@@ -596,7 +599,7 @@
       <w:sdtContent>
         <w:p>
           <w:pPr>
-            <w:pStyle w:val="TtuloTDC"/>
+            <w:pStyle w:val="TtulodeTDC"/>
           </w:pPr>
           <w:r>
             <w:t>Contenido</w:t>
@@ -2064,7 +2067,7 @@
       <w:r>
         <w:rPr>
           <w:noProof/>
-          <w:lang w:eastAsia="es-ES"/>
+          <w:lang w:val="es-ES_tradnl" w:eastAsia="es-ES_tradnl"/>
         </w:rPr>
         <w:drawing>
           <wp:inline distT="0" distB="0" distL="0" distR="0" wp14:anchorId="6B762BAB" wp14:editId="4EEA4DF9">
@@ -2128,7 +2131,7 @@
       <w:r>
         <w:rPr>
           <w:noProof/>
-          <w:lang w:eastAsia="es-ES"/>
+          <w:lang w:val="es-ES_tradnl" w:eastAsia="es-ES_tradnl"/>
         </w:rPr>
         <w:drawing>
           <wp:inline distT="0" distB="0" distL="0" distR="0" wp14:anchorId="5EF6DB29" wp14:editId="512178C1">
@@ -2198,6 +2201,7 @@
       <w:bookmarkEnd w:id="3"/>
     </w:p>
     <w:p/>
+    <w:p/>
     <w:p>
       <w:pPr>
         <w:pStyle w:val="Ttulo2"/>
@@ -2206,20 +2210,17 @@
           <w:numId w:val="1"/>
         </w:numPr>
       </w:pPr>
-      <w:bookmarkStart w:id="4" w:name="_Toc7117678"/>
+      <w:bookmarkStart w:id="4" w:name="_Toc7117682"/>
       <w:proofErr w:type="spellStart"/>
       <w:r>
-        <w:t>Application</w:t>
+        <w:t>Finder</w:t>
       </w:r>
       <w:proofErr w:type="spellEnd"/>
       <w:r>
-        <w:t xml:space="preserve"> - Hacker</w:t>
-      </w:r>
-      <w:r>
-        <w:t xml:space="preserve"> (R</w:t>
-      </w:r>
-      <w:r>
-        <w:t>.10.1</w:t>
+        <w:t xml:space="preserve"> - Hacker (R</w:t>
+      </w:r>
+      <w:r>
+        <w:t>.17.2</w:t>
       </w:r>
       <w:r>
         <w:t>)</w:t>
@@ -2236,7 +2237,13 @@
         <w:rPr>
           <w:i/>
         </w:rPr>
-        <w:t>applicationHackerCase</w:t>
+        <w:t>Finder</w:t>
+      </w:r>
+      <w:r>
+        <w:rPr>
+          <w:i/>
+        </w:rPr>
+        <w:t>HackerCase</w:t>
       </w:r>
       <w:r>
         <w:rPr>
@@ -2261,15 +2268,9 @@
           <w:numId w:val="1"/>
         </w:numPr>
       </w:pPr>
-      <w:bookmarkStart w:id="5" w:name="_Toc7117679"/>
-      <w:r>
-        <w:t>Caso</w:t>
-      </w:r>
-      <w:r>
-        <w:t>s</w:t>
-      </w:r>
-      <w:r>
-        <w:t xml:space="preserve"> de uso</w:t>
+      <w:bookmarkStart w:id="5" w:name="_Toc7117683"/>
+      <w:r>
+        <w:t>Casos de uso</w:t>
       </w:r>
       <w:bookmarkEnd w:id="5"/>
     </w:p>
@@ -2300,8 +2301,13 @@
         </w:numPr>
       </w:pPr>
       <w:r>
-        <w:t>Listar mis solicitudes</w:t>
-      </w:r>
+        <w:t xml:space="preserve">Ir a </w:t>
+      </w:r>
+      <w:proofErr w:type="spellStart"/>
+      <w:r>
+        <w:t>finder</w:t>
+      </w:r>
+      <w:proofErr w:type="spellEnd"/>
     </w:p>
     <w:p>
       <w:pPr>
@@ -2312,8 +2318,13 @@
         </w:numPr>
       </w:pPr>
       <w:r>
-        <w:t>Crear una solicitud en estado ‘PENDING’</w:t>
-      </w:r>
+        <w:t xml:space="preserve">Editar </w:t>
+      </w:r>
+      <w:proofErr w:type="spellStart"/>
+      <w:r>
+        <w:t>finder</w:t>
+      </w:r>
+      <w:proofErr w:type="spellEnd"/>
     </w:p>
     <w:p>
       <w:pPr>
@@ -2324,19 +2335,7 @@
         </w:numPr>
       </w:pPr>
       <w:r>
-        <w:t>Editar esa solicitud con estado ‘SUBMITTED’</w:t>
-      </w:r>
-    </w:p>
-    <w:p>
-      <w:pPr>
-        <w:pStyle w:val="Prrafodelista"/>
-        <w:numPr>
-          <w:ilvl w:val="0"/>
-          <w:numId w:val="3"/>
-        </w:numPr>
-      </w:pPr>
-      <w:r>
-        <w:t>Ver esa solicitud</w:t>
+        <w:t>Listar resultados</w:t>
       </w:r>
     </w:p>
     <w:p/>
@@ -2348,7 +2347,7 @@
           <w:numId w:val="1"/>
         </w:numPr>
       </w:pPr>
-      <w:bookmarkStart w:id="6" w:name="_Toc7117680"/>
+      <w:bookmarkStart w:id="6" w:name="_Toc7117684"/>
       <w:r>
         <w:t>Pruebas realizadas</w:t>
       </w:r>
@@ -2377,16 +2376,7 @@
         </w:numPr>
       </w:pPr>
       <w:r>
-        <w:t>10</w:t>
-      </w:r>
-      <w:r>
-        <w:t>0</w:t>
-      </w:r>
-      <w:r>
-        <w:t xml:space="preserve"> u</w:t>
-      </w:r>
-      <w:r>
-        <w:t>suarios</w:t>
+        <w:t>100 usuarios</w:t>
       </w:r>
     </w:p>
     <w:p>
@@ -2398,901 +2388,14 @@
         </w:numPr>
       </w:pPr>
       <w:r>
-        <w:t>Loop de 10</w:t>
-      </w:r>
-      <w:r>
-        <w:t xml:space="preserve"> iteraciones</w:t>
+        <w:t>Loop de 10 iteraciones</w:t>
       </w:r>
     </w:p>
     <w:p>
       <w:r>
         <w:rPr>
           <w:noProof/>
-          <w:lang w:eastAsia="es-ES"/>
-        </w:rPr>
-        <w:drawing>
-          <wp:inline distT="0" distB="0" distL="0" distR="0" wp14:anchorId="70FE7E54" wp14:editId="6E415A05">
-            <wp:extent cx="5410200" cy="533400"/>
-            <wp:effectExtent l="0" t="0" r="0" b="0"/>
-            <wp:docPr id="4" name="Imagen 4"/>
-            <wp:cNvGraphicFramePr>
-              <a:graphicFrameLocks xmlns:a="http://schemas.openxmlformats.org/drawingml/2006/main" noChangeAspect="1"/>
-            </wp:cNvGraphicFramePr>
-            <a:graphic xmlns:a="http://schemas.openxmlformats.org/drawingml/2006/main">
-              <a:graphicData uri="http://schemas.openxmlformats.org/drawingml/2006/picture">
-                <pic:pic xmlns:pic="http://schemas.openxmlformats.org/drawingml/2006/picture">
-                  <pic:nvPicPr>
-                    <pic:cNvPr id="0" name="Picture 3"/>
-                    <pic:cNvPicPr>
-                      <a:picLocks noChangeAspect="1" noChangeArrowheads="1"/>
-                    </pic:cNvPicPr>
-                  </pic:nvPicPr>
-                  <pic:blipFill>
-                    <a:blip r:embed="rId12" cstate="print">
-                      <a:extLst>
-                        <a:ext uri="{28A0092B-C50C-407E-A947-70E740481C1C}">
-                          <a14:useLocalDpi xmlns:a14="http://schemas.microsoft.com/office/drawing/2010/main" val="0"/>
-                        </a:ext>
-                      </a:extLst>
-                    </a:blip>
-                    <a:srcRect/>
-                    <a:stretch>
-                      <a:fillRect/>
-                    </a:stretch>
-                  </pic:blipFill>
-                  <pic:spPr bwMode="auto">
-                    <a:xfrm>
-                      <a:off x="0" y="0"/>
-                      <a:ext cx="5410200" cy="533400"/>
-                    </a:xfrm>
-                    <a:prstGeom prst="rect">
-                      <a:avLst/>
-                    </a:prstGeom>
-                    <a:noFill/>
-                    <a:ln>
-                      <a:noFill/>
-                    </a:ln>
-                  </pic:spPr>
-                </pic:pic>
-              </a:graphicData>
-            </a:graphic>
-          </wp:inline>
-        </w:drawing>
-      </w:r>
-    </w:p>
-    <w:p>
-      <w:r>
-        <w:t>No hay errores HTTP</w:t>
-      </w:r>
-      <w:r>
-        <w:t xml:space="preserve"> y el tiempo medio de espera</w:t>
-      </w:r>
-      <w:r>
-        <w:t xml:space="preserve"> total es de</w:t>
-      </w:r>
-      <w:r>
-        <w:t xml:space="preserve"> </w:t>
-      </w:r>
-      <w:r>
-        <w:t>7200</w:t>
-      </w:r>
-      <w:r>
-        <w:t xml:space="preserve">ms = </w:t>
-      </w:r>
-      <w:r>
-        <w:t>7,2</w:t>
-      </w:r>
-      <w:r>
-        <w:t>s.</w:t>
-      </w:r>
-    </w:p>
-    <w:p>
-      <w:r>
-        <w:t xml:space="preserve">El mayor tiempo de espera se da al realizarse la operación de seguridad al </w:t>
-      </w:r>
-      <w:r>
-        <w:t>loguearse</w:t>
-      </w:r>
-      <w:r>
-        <w:t xml:space="preserve"> siendo de 879ms = 0,8</w:t>
-      </w:r>
-      <w:r>
-        <w:t>7s.</w:t>
-      </w:r>
-    </w:p>
-    <w:p>
-      <w:r>
-        <w:t xml:space="preserve">Por lo tanto, la ejecución </w:t>
-      </w:r>
-      <w:r>
-        <w:t>ha sido satisfactoria</w:t>
-      </w:r>
-      <w:r>
-        <w:t xml:space="preserve"> </w:t>
-      </w:r>
-      <w:r>
-        <w:t>y el tiempo de respuesta aceptable</w:t>
-      </w:r>
-      <w:r>
-        <w:t>.</w:t>
-      </w:r>
-    </w:p>
-    <w:p>
-      <w:pPr>
-        <w:rPr>
-          <w:b/>
-        </w:rPr>
-      </w:pPr>
-    </w:p>
-    <w:p>
-      <w:pPr>
-        <w:rPr>
-          <w:b/>
-        </w:rPr>
-      </w:pPr>
-      <w:r>
-        <w:rPr>
-          <w:b/>
-        </w:rPr>
-        <w:t>Prueba 2:</w:t>
-      </w:r>
-    </w:p>
-    <w:p>
-      <w:pPr>
-        <w:pStyle w:val="Prrafodelista"/>
-        <w:numPr>
-          <w:ilvl w:val="0"/>
-          <w:numId w:val="5"/>
-        </w:numPr>
-      </w:pPr>
-      <w:r>
-        <w:t>200</w:t>
-      </w:r>
-      <w:r>
-        <w:t xml:space="preserve"> usuarios</w:t>
-      </w:r>
-    </w:p>
-    <w:p>
-      <w:pPr>
-        <w:pStyle w:val="Prrafodelista"/>
-        <w:numPr>
-          <w:ilvl w:val="0"/>
-          <w:numId w:val="5"/>
-        </w:numPr>
-      </w:pPr>
-      <w:r>
-        <w:t>Loop de 10</w:t>
-      </w:r>
-      <w:r>
-        <w:t xml:space="preserve"> iteraciones</w:t>
-      </w:r>
-    </w:p>
-    <w:p>
-      <w:r>
-        <w:rPr>
-          <w:noProof/>
-          <w:lang w:eastAsia="es-ES"/>
-        </w:rPr>
-        <w:lastRenderedPageBreak/>
-        <w:drawing>
-          <wp:inline distT="0" distB="0" distL="0" distR="0" wp14:anchorId="6F37F1DB" wp14:editId="69D3FB1A">
-            <wp:extent cx="5400040" cy="859155"/>
-            <wp:effectExtent l="0" t="0" r="10160" b="4445"/>
-            <wp:docPr id="14" name="Imagen 14"/>
-            <wp:cNvGraphicFramePr>
-              <a:graphicFrameLocks xmlns:a="http://schemas.openxmlformats.org/drawingml/2006/main" noChangeAspect="1"/>
-            </wp:cNvGraphicFramePr>
-            <a:graphic xmlns:a="http://schemas.openxmlformats.org/drawingml/2006/main">
-              <a:graphicData uri="http://schemas.openxmlformats.org/drawingml/2006/picture">
-                <pic:pic xmlns:pic="http://schemas.openxmlformats.org/drawingml/2006/picture">
-                  <pic:nvPicPr>
-                    <pic:cNvPr id="14" name="200.1.png"/>
-                    <pic:cNvPicPr/>
-                  </pic:nvPicPr>
-                  <pic:blipFill>
-                    <a:blip r:embed="rId13" cstate="print">
-                      <a:extLst>
-                        <a:ext uri="{28A0092B-C50C-407E-A947-70E740481C1C}">
-                          <a14:useLocalDpi xmlns:a14="http://schemas.microsoft.com/office/drawing/2010/main" val="0"/>
-                        </a:ext>
-                      </a:extLst>
-                    </a:blip>
-                    <a:stretch>
-                      <a:fillRect/>
-                    </a:stretch>
-                  </pic:blipFill>
-                  <pic:spPr>
-                    <a:xfrm>
-                      <a:off x="0" y="0"/>
-                      <a:ext cx="5400040" cy="859155"/>
-                    </a:xfrm>
-                    <a:prstGeom prst="rect">
-                      <a:avLst/>
-                    </a:prstGeom>
-                  </pic:spPr>
-                </pic:pic>
-              </a:graphicData>
-            </a:graphic>
-          </wp:inline>
-        </w:drawing>
-      </w:r>
-    </w:p>
-    <w:p>
-      <w:r>
-        <w:t>No hay errores HTTP y el tiempo medio de espera total es de 8100ms = 8,1s.</w:t>
-      </w:r>
-    </w:p>
-    <w:p>
-      <w:r>
-        <w:t>El mayor tiempo de espera se da al realizarse la operación de seguridad al loguearse siendo de 2207ms = 2,207s.</w:t>
-      </w:r>
-    </w:p>
-    <w:p>
-      <w:r>
-        <w:t xml:space="preserve">Por lo tanto, la ejecución </w:t>
-      </w:r>
-      <w:r>
-        <w:t>ha sido satisfactoria</w:t>
-      </w:r>
-      <w:r>
-        <w:t xml:space="preserve"> y el tiempo de respuesta ya empieza a ser demasiado elevado.</w:t>
-      </w:r>
-    </w:p>
-    <w:p>
-      <w:r>
-        <w:t>El cuello de botella se produce en la CPU, como se puede ver en la ventana de rendimiento.</w:t>
-      </w:r>
-    </w:p>
-    <w:p/>
-    <w:p>
-      <w:r>
-        <w:rPr>
-          <w:noProof/>
-          <w:lang w:eastAsia="es-ES"/>
-        </w:rPr>
-        <w:drawing>
-          <wp:inline distT="0" distB="0" distL="0" distR="0" wp14:anchorId="404A254C" wp14:editId="2F484AAB">
-            <wp:extent cx="5400040" cy="2740660"/>
-            <wp:effectExtent l="0" t="0" r="10160" b="2540"/>
-            <wp:docPr id="6" name="Imagen 6"/>
-            <wp:cNvGraphicFramePr>
-              <a:graphicFrameLocks xmlns:a="http://schemas.openxmlformats.org/drawingml/2006/main" noChangeAspect="1"/>
-            </wp:cNvGraphicFramePr>
-            <a:graphic xmlns:a="http://schemas.openxmlformats.org/drawingml/2006/main">
-              <a:graphicData uri="http://schemas.openxmlformats.org/drawingml/2006/picture">
-                <pic:pic xmlns:pic="http://schemas.openxmlformats.org/drawingml/2006/picture">
-                  <pic:nvPicPr>
-                    <pic:cNvPr id="6" name="200.png"/>
-                    <pic:cNvPicPr/>
-                  </pic:nvPicPr>
-                  <pic:blipFill>
-                    <a:blip r:embed="rId14" cstate="print">
-                      <a:extLst>
-                        <a:ext uri="{28A0092B-C50C-407E-A947-70E740481C1C}">
-                          <a14:useLocalDpi xmlns:a14="http://schemas.microsoft.com/office/drawing/2010/main" val="0"/>
-                        </a:ext>
-                      </a:extLst>
-                    </a:blip>
-                    <a:stretch>
-                      <a:fillRect/>
-                    </a:stretch>
-                  </pic:blipFill>
-                  <pic:spPr>
-                    <a:xfrm>
-                      <a:off x="0" y="0"/>
-                      <a:ext cx="5400040" cy="2740660"/>
-                    </a:xfrm>
-                    <a:prstGeom prst="rect">
-                      <a:avLst/>
-                    </a:prstGeom>
-                  </pic:spPr>
-                </pic:pic>
-              </a:graphicData>
-            </a:graphic>
-          </wp:inline>
-        </w:drawing>
-      </w:r>
-    </w:p>
-    <w:p/>
-    <w:p>
-      <w:pPr>
-        <w:rPr>
-          <w:b/>
-        </w:rPr>
-      </w:pPr>
-      <w:r>
-        <w:rPr>
-          <w:b/>
-        </w:rPr>
-        <w:t>Prueba 3</w:t>
-      </w:r>
-      <w:r>
-        <w:rPr>
-          <w:b/>
-        </w:rPr>
-        <w:t>:</w:t>
-      </w:r>
-    </w:p>
-    <w:p>
-      <w:pPr>
-        <w:pStyle w:val="Prrafodelista"/>
-        <w:numPr>
-          <w:ilvl w:val="0"/>
-          <w:numId w:val="6"/>
-        </w:numPr>
-      </w:pPr>
-      <w:r>
-        <w:t>250</w:t>
-      </w:r>
-      <w:r>
-        <w:t xml:space="preserve"> usuarios</w:t>
-      </w:r>
-    </w:p>
-    <w:p>
-      <w:pPr>
-        <w:pStyle w:val="Prrafodelista"/>
-        <w:numPr>
-          <w:ilvl w:val="0"/>
-          <w:numId w:val="6"/>
-        </w:numPr>
-      </w:pPr>
-      <w:r>
-        <w:t>Loop de 10</w:t>
-      </w:r>
-      <w:r>
-        <w:t xml:space="preserve"> iteraciones</w:t>
-      </w:r>
-    </w:p>
-    <w:p>
-      <w:r>
-        <w:rPr>
-          <w:noProof/>
-          <w:lang w:eastAsia="es-ES"/>
-        </w:rPr>
-        <w:drawing>
-          <wp:inline distT="0" distB="0" distL="0" distR="0" wp14:anchorId="65BA8EBF" wp14:editId="2E63DCB6">
-            <wp:extent cx="5400040" cy="835025"/>
-            <wp:effectExtent l="0" t="0" r="10160" b="3175"/>
-            <wp:docPr id="16" name="Imagen 16"/>
-            <wp:cNvGraphicFramePr>
-              <a:graphicFrameLocks xmlns:a="http://schemas.openxmlformats.org/drawingml/2006/main" noChangeAspect="1"/>
-            </wp:cNvGraphicFramePr>
-            <a:graphic xmlns:a="http://schemas.openxmlformats.org/drawingml/2006/main">
-              <a:graphicData uri="http://schemas.openxmlformats.org/drawingml/2006/picture">
-                <pic:pic xmlns:pic="http://schemas.openxmlformats.org/drawingml/2006/picture">
-                  <pic:nvPicPr>
-                    <pic:cNvPr id="16" name="250.1.png"/>
-                    <pic:cNvPicPr/>
-                  </pic:nvPicPr>
-                  <pic:blipFill>
-                    <a:blip r:embed="rId15" cstate="print">
-                      <a:extLst>
-                        <a:ext uri="{28A0092B-C50C-407E-A947-70E740481C1C}">
-                          <a14:useLocalDpi xmlns:a14="http://schemas.microsoft.com/office/drawing/2010/main" val="0"/>
-                        </a:ext>
-                      </a:extLst>
-                    </a:blip>
-                    <a:stretch>
-                      <a:fillRect/>
-                    </a:stretch>
-                  </pic:blipFill>
-                  <pic:spPr>
-                    <a:xfrm>
-                      <a:off x="0" y="0"/>
-                      <a:ext cx="5400040" cy="835025"/>
-                    </a:xfrm>
-                    <a:prstGeom prst="rect">
-                      <a:avLst/>
-                    </a:prstGeom>
-                  </pic:spPr>
-                </pic:pic>
-              </a:graphicData>
-            </a:graphic>
-          </wp:inline>
-        </w:drawing>
-      </w:r>
-    </w:p>
-    <w:p/>
-    <w:p>
-      <w:r>
-        <w:t xml:space="preserve">No hay errores HTTP y el tiempo medio de espera total es de </w:t>
-      </w:r>
-      <w:r>
-        <w:t>12388</w:t>
-      </w:r>
-      <w:r>
-        <w:t xml:space="preserve">ms = </w:t>
-      </w:r>
-      <w:r>
-        <w:t>12,388</w:t>
-      </w:r>
-      <w:r>
-        <w:t>s.</w:t>
-      </w:r>
-    </w:p>
-    <w:p>
-      <w:r>
-        <w:t xml:space="preserve">El mayor tiempo de espera se da al realizarse la operación de seguridad al loguearse siendo de </w:t>
-      </w:r>
-      <w:r>
-        <w:t>3255ms = 3,255</w:t>
-      </w:r>
-      <w:r>
-        <w:t>s.</w:t>
-      </w:r>
-    </w:p>
-    <w:p>
-      <w:r>
-        <w:t xml:space="preserve">Por lo tanto, la ejecución </w:t>
-      </w:r>
-      <w:r>
-        <w:t>ha sido satisfactoria</w:t>
-      </w:r>
-      <w:r>
-        <w:t xml:space="preserve"> y el tiempo de respuesta </w:t>
-      </w:r>
-      <w:r>
-        <w:t xml:space="preserve">es </w:t>
-      </w:r>
-      <w:r>
-        <w:t>demasiado elevado.</w:t>
-      </w:r>
-    </w:p>
-    <w:p>
-      <w:r>
-        <w:lastRenderedPageBreak/>
-        <w:t>El cuello de botella se sigue produciendo en la CPU al igual que en la anterior prueba.</w:t>
-      </w:r>
-    </w:p>
-    <w:p/>
-    <w:p>
-      <w:pPr>
-        <w:rPr>
-          <w:b/>
-        </w:rPr>
-      </w:pPr>
-      <w:r>
-        <w:rPr>
-          <w:b/>
-        </w:rPr>
-        <w:t>Prueba 4</w:t>
-      </w:r>
-      <w:r>
-        <w:rPr>
-          <w:b/>
-        </w:rPr>
-        <w:t>:</w:t>
-      </w:r>
-    </w:p>
-    <w:p>
-      <w:pPr>
-        <w:pStyle w:val="Prrafodelista"/>
-        <w:numPr>
-          <w:ilvl w:val="0"/>
-          <w:numId w:val="5"/>
-        </w:numPr>
-      </w:pPr>
-      <w:r>
-        <w:t>300</w:t>
-      </w:r>
-      <w:r>
-        <w:t xml:space="preserve"> usuarios</w:t>
-      </w:r>
-    </w:p>
-    <w:p>
-      <w:pPr>
-        <w:pStyle w:val="Prrafodelista"/>
-        <w:numPr>
-          <w:ilvl w:val="0"/>
-          <w:numId w:val="5"/>
-        </w:numPr>
-      </w:pPr>
-      <w:r>
-        <w:t>Loop de 10</w:t>
-      </w:r>
-      <w:r>
-        <w:t xml:space="preserve"> iteraciones</w:t>
-      </w:r>
-    </w:p>
-    <w:p>
-      <w:r>
-        <w:rPr>
-          <w:noProof/>
-          <w:lang w:eastAsia="es-ES"/>
-        </w:rPr>
-        <w:drawing>
-          <wp:inline distT="0" distB="0" distL="0" distR="0" wp14:anchorId="0C61B6DF" wp14:editId="477264CF">
-            <wp:extent cx="5400040" cy="678180"/>
-            <wp:effectExtent l="0" t="0" r="10160" b="7620"/>
-            <wp:docPr id="17" name="Imagen 17"/>
-            <wp:cNvGraphicFramePr>
-              <a:graphicFrameLocks xmlns:a="http://schemas.openxmlformats.org/drawingml/2006/main" noChangeAspect="1"/>
-            </wp:cNvGraphicFramePr>
-            <a:graphic xmlns:a="http://schemas.openxmlformats.org/drawingml/2006/main">
-              <a:graphicData uri="http://schemas.openxmlformats.org/drawingml/2006/picture">
-                <pic:pic xmlns:pic="http://schemas.openxmlformats.org/drawingml/2006/picture">
-                  <pic:nvPicPr>
-                    <pic:cNvPr id="17" name="300.1.png"/>
-                    <pic:cNvPicPr/>
-                  </pic:nvPicPr>
-                  <pic:blipFill>
-                    <a:blip r:embed="rId16" cstate="print">
-                      <a:extLst>
-                        <a:ext uri="{28A0092B-C50C-407E-A947-70E740481C1C}">
-                          <a14:useLocalDpi xmlns:a14="http://schemas.microsoft.com/office/drawing/2010/main" val="0"/>
-                        </a:ext>
-                      </a:extLst>
-                    </a:blip>
-                    <a:stretch>
-                      <a:fillRect/>
-                    </a:stretch>
-                  </pic:blipFill>
-                  <pic:spPr>
-                    <a:xfrm>
-                      <a:off x="0" y="0"/>
-                      <a:ext cx="5400040" cy="678180"/>
-                    </a:xfrm>
-                    <a:prstGeom prst="rect">
-                      <a:avLst/>
-                    </a:prstGeom>
-                  </pic:spPr>
-                </pic:pic>
-              </a:graphicData>
-            </a:graphic>
-          </wp:inline>
-        </w:drawing>
-      </w:r>
-    </w:p>
-    <w:p>
-      <w:r>
-        <w:t>En esta prueba ya existen errores HTTP, lo que significa que no podemos asegurar el servicio al 100% de los usuarios simultáneos.</w:t>
-      </w:r>
-    </w:p>
-    <w:p>
-      <w:r>
-        <w:t>Mirando el código de error devuelto vemos que se trata del siguiente:</w:t>
-      </w:r>
-    </w:p>
-    <w:p/>
-    <w:p>
-      <w:pPr>
-        <w:rPr>
-          <w:i/>
-          <w:lang w:val="en-US"/>
-        </w:rPr>
-      </w:pPr>
-      <w:r>
-        <w:rPr>
-          <w:lang w:val="en-US"/>
-        </w:rPr>
-        <w:t>“</w:t>
-      </w:r>
-      <w:r>
-        <w:rPr>
-          <w:i/>
-          <w:lang w:val="en-US"/>
-        </w:rPr>
-        <w:t xml:space="preserve">Non HTTP response code: </w:t>
-      </w:r>
-      <w:proofErr w:type="spellStart"/>
-      <w:r>
-        <w:rPr>
-          <w:i/>
-          <w:lang w:val="en-US"/>
-        </w:rPr>
-        <w:t>javax.net</w:t>
-      </w:r>
-      <w:r>
-        <w:rPr>
-          <w:i/>
-          <w:lang w:val="en-US"/>
-        </w:rPr>
-        <w:t>.ssl.SSLPeerUnverifiedException</w:t>
-      </w:r>
-      <w:proofErr w:type="spellEnd"/>
-      <w:r>
-        <w:rPr>
-          <w:i/>
-          <w:lang w:val="en-US"/>
-        </w:rPr>
-        <w:t xml:space="preserve">, </w:t>
-      </w:r>
-      <w:r>
-        <w:rPr>
-          <w:i/>
-          <w:lang w:val="en-US"/>
-        </w:rPr>
-        <w:t>Non HTTP response message: peer not authenticated</w:t>
-      </w:r>
-      <w:r>
-        <w:rPr>
-          <w:lang w:val="en-US"/>
-        </w:rPr>
-        <w:t>”</w:t>
-      </w:r>
-    </w:p>
-    <w:p>
-      <w:r>
-        <w:t>Mirando</w:t>
-      </w:r>
-      <w:r>
-        <w:t xml:space="preserve"> en internet vemos que este error es debido a un número demasiado elevado de peticiones simultáneas. Si elevamos el “</w:t>
-      </w:r>
-      <w:proofErr w:type="spellStart"/>
-      <w:r>
-        <w:rPr>
-          <w:i/>
-        </w:rPr>
-        <w:t>Constant</w:t>
-      </w:r>
-      <w:proofErr w:type="spellEnd"/>
-      <w:r>
-        <w:rPr>
-          <w:i/>
-        </w:rPr>
-        <w:t xml:space="preserve"> </w:t>
-      </w:r>
-      <w:proofErr w:type="spellStart"/>
-      <w:r>
-        <w:rPr>
-          <w:i/>
-        </w:rPr>
-        <w:t>Delay</w:t>
-      </w:r>
-      <w:proofErr w:type="spellEnd"/>
-      <w:r>
-        <w:rPr>
-          <w:i/>
-        </w:rPr>
-        <w:t xml:space="preserve"> Offset</w:t>
-      </w:r>
-      <w:r>
-        <w:t>” de la prueba podemos realizar esta misma prueba con éxito, pero ello no resultaría muy realista (el tiempo recomendado por la asignatura es de 1500ms).</w:t>
-      </w:r>
-    </w:p>
-    <w:p>
-      <w:pPr>
-        <w:rPr>
-          <w:b/>
-        </w:rPr>
-      </w:pPr>
-    </w:p>
-    <w:p>
-      <w:pPr>
-        <w:pStyle w:val="Ttulo3"/>
-        <w:numPr>
-          <w:ilvl w:val="2"/>
-          <w:numId w:val="1"/>
-        </w:numPr>
-      </w:pPr>
-      <w:bookmarkStart w:id="7" w:name="_Toc7117681"/>
-      <w:r>
-        <w:t>Conclusiones</w:t>
-      </w:r>
-      <w:bookmarkEnd w:id="7"/>
-    </w:p>
-    <w:p/>
-    <w:p>
-      <w:r>
-        <w:t xml:space="preserve">El punto óptimo respecto a la velocidad de respuesta está entre </w:t>
-      </w:r>
-      <w:r>
-        <w:t>150</w:t>
-      </w:r>
-      <w:r>
-        <w:t xml:space="preserve"> y 200</w:t>
-      </w:r>
-      <w:r>
-        <w:t xml:space="preserve"> usuarios simultáneos y respecto a la disponibilidad del servicio al 100% de los usuarios está entre </w:t>
-      </w:r>
-      <w:r>
-        <w:t xml:space="preserve">250 y 300 </w:t>
-      </w:r>
-      <w:r>
-        <w:t>usuarios simultáneos.</w:t>
-      </w:r>
-    </w:p>
-    <w:p/>
-    <w:p/>
-    <w:p>
-      <w:pPr>
-        <w:pStyle w:val="Ttulo2"/>
-        <w:numPr>
-          <w:ilvl w:val="1"/>
-          <w:numId w:val="1"/>
-        </w:numPr>
-      </w:pPr>
-      <w:bookmarkStart w:id="8" w:name="_Toc7117682"/>
-      <w:proofErr w:type="spellStart"/>
-      <w:r>
-        <w:t>Finder</w:t>
-      </w:r>
-      <w:proofErr w:type="spellEnd"/>
-      <w:r>
-        <w:t xml:space="preserve"> - Hacker (R</w:t>
-      </w:r>
-      <w:r>
-        <w:t>.17.2</w:t>
-      </w:r>
-      <w:r>
-        <w:t>)</w:t>
-      </w:r>
-      <w:bookmarkEnd w:id="8"/>
-    </w:p>
-    <w:p/>
-    <w:p>
-      <w:r>
-        <w:t xml:space="preserve">El archivo correspondiente a este test es </w:t>
-      </w:r>
-      <w:proofErr w:type="spellStart"/>
-      <w:r>
-        <w:rPr>
-          <w:i/>
-        </w:rPr>
-        <w:t>Finder</w:t>
-      </w:r>
-      <w:r>
-        <w:rPr>
-          <w:i/>
-        </w:rPr>
-        <w:t>HackerCase</w:t>
-      </w:r>
-      <w:r>
-        <w:rPr>
-          <w:i/>
-        </w:rPr>
-        <w:t>.jmx</w:t>
-      </w:r>
-      <w:proofErr w:type="spellEnd"/>
-      <w:r>
-        <w:rPr>
-          <w:i/>
-        </w:rPr>
-        <w:t>.</w:t>
-      </w:r>
-    </w:p>
-    <w:p/>
-    <w:p/>
-    <w:p/>
-    <w:p/>
-    <w:p/>
-    <w:p>
-      <w:pPr>
-        <w:pStyle w:val="Ttulo3"/>
-        <w:numPr>
-          <w:ilvl w:val="2"/>
-          <w:numId w:val="1"/>
-        </w:numPr>
-      </w:pPr>
-      <w:bookmarkStart w:id="9" w:name="_Toc7117683"/>
-      <w:r>
-        <w:lastRenderedPageBreak/>
-        <w:t>Casos de uso</w:t>
-      </w:r>
-      <w:bookmarkEnd w:id="9"/>
-    </w:p>
-    <w:p/>
-    <w:p>
-      <w:r>
-        <w:t>En este caso tenemos un caso de uso con los siguientes pasos:</w:t>
-      </w:r>
-    </w:p>
-    <w:p>
-      <w:pPr>
-        <w:pStyle w:val="Prrafodelista"/>
-        <w:numPr>
-          <w:ilvl w:val="0"/>
-          <w:numId w:val="3"/>
-        </w:numPr>
-      </w:pPr>
-      <w:r>
-        <w:t>Loguearse</w:t>
-      </w:r>
-    </w:p>
-    <w:p>
-      <w:pPr>
-        <w:pStyle w:val="Prrafodelista"/>
-        <w:numPr>
-          <w:ilvl w:val="0"/>
-          <w:numId w:val="3"/>
-        </w:numPr>
-      </w:pPr>
-      <w:r>
-        <w:t xml:space="preserve">Ir a </w:t>
-      </w:r>
-      <w:proofErr w:type="spellStart"/>
-      <w:r>
-        <w:t>finder</w:t>
-      </w:r>
-      <w:proofErr w:type="spellEnd"/>
-    </w:p>
-    <w:p>
-      <w:pPr>
-        <w:pStyle w:val="Prrafodelista"/>
-        <w:numPr>
-          <w:ilvl w:val="0"/>
-          <w:numId w:val="3"/>
-        </w:numPr>
-      </w:pPr>
-      <w:r>
-        <w:t xml:space="preserve">Editar </w:t>
-      </w:r>
-      <w:proofErr w:type="spellStart"/>
-      <w:r>
-        <w:t>finder</w:t>
-      </w:r>
-      <w:proofErr w:type="spellEnd"/>
-    </w:p>
-    <w:p>
-      <w:pPr>
-        <w:pStyle w:val="Prrafodelista"/>
-        <w:numPr>
-          <w:ilvl w:val="0"/>
-          <w:numId w:val="3"/>
-        </w:numPr>
-      </w:pPr>
-      <w:r>
-        <w:t>Listar resultados</w:t>
-      </w:r>
-    </w:p>
-    <w:p/>
-    <w:p>
-      <w:pPr>
-        <w:pStyle w:val="Ttulo3"/>
-        <w:numPr>
-          <w:ilvl w:val="2"/>
-          <w:numId w:val="1"/>
-        </w:numPr>
-      </w:pPr>
-      <w:bookmarkStart w:id="10" w:name="_Toc7117684"/>
-      <w:r>
-        <w:t>Pruebas realizadas</w:t>
-      </w:r>
-      <w:bookmarkEnd w:id="10"/>
-    </w:p>
-    <w:p/>
-    <w:p>
-      <w:pPr>
-        <w:rPr>
-          <w:b/>
-        </w:rPr>
-      </w:pPr>
-      <w:r>
-        <w:rPr>
-          <w:b/>
-        </w:rPr>
-        <w:t>Prueba 1:</w:t>
-      </w:r>
-    </w:p>
-    <w:p>
-      <w:pPr>
-        <w:pStyle w:val="Prrafodelista"/>
-        <w:numPr>
-          <w:ilvl w:val="0"/>
-          <w:numId w:val="4"/>
-        </w:numPr>
-      </w:pPr>
-      <w:r>
-        <w:t>100 usuarios</w:t>
-      </w:r>
-    </w:p>
-    <w:p>
-      <w:pPr>
-        <w:pStyle w:val="Prrafodelista"/>
-        <w:numPr>
-          <w:ilvl w:val="0"/>
-          <w:numId w:val="4"/>
-        </w:numPr>
-      </w:pPr>
-      <w:r>
-        <w:t>Loop de 10 iteraciones</w:t>
-      </w:r>
-    </w:p>
-    <w:p>
-      <w:r>
-        <w:rPr>
-          <w:noProof/>
-          <w:lang w:eastAsia="es-ES"/>
+          <w:lang w:val="es-ES_tradnl" w:eastAsia="es-ES_tradnl"/>
         </w:rPr>
         <w:drawing>
           <wp:inline distT="0" distB="0" distL="0" distR="0" wp14:anchorId="79453DF2" wp14:editId="609CED09">
@@ -3310,7 +2413,7 @@
                     <pic:cNvPicPr/>
                   </pic:nvPicPr>
                   <pic:blipFill>
-                    <a:blip r:embed="rId17" cstate="print">
+                    <a:blip r:embed="rId12" cstate="print">
                       <a:extLst>
                         <a:ext uri="{28A0092B-C50C-407E-A947-70E740481C1C}">
                           <a14:useLocalDpi xmlns:a14="http://schemas.microsoft.com/office/drawing/2010/main" val="0"/>
@@ -3427,8 +2530,9 @@
       <w:r>
         <w:rPr>
           <w:noProof/>
-          <w:lang w:eastAsia="es-ES"/>
-        </w:rPr>
+          <w:lang w:val="es-ES_tradnl" w:eastAsia="es-ES_tradnl"/>
+        </w:rPr>
+        <w:lastRenderedPageBreak/>
         <w:drawing>
           <wp:inline distT="0" distB="0" distL="0" distR="0" wp14:anchorId="1DC53D2F" wp14:editId="5A4EDA09">
             <wp:extent cx="5400040" cy="566420"/>
@@ -3445,7 +2549,7 @@
                     <pic:cNvPicPr/>
                   </pic:nvPicPr>
                   <pic:blipFill>
-                    <a:blip r:embed="rId18" cstate="print">
+                    <a:blip r:embed="rId13" cstate="print">
                       <a:extLst>
                         <a:ext uri="{28A0092B-C50C-407E-A947-70E740481C1C}">
                           <a14:useLocalDpi xmlns:a14="http://schemas.microsoft.com/office/drawing/2010/main" val="0"/>
@@ -3521,9 +2625,8 @@
       <w:r>
         <w:rPr>
           <w:noProof/>
-          <w:lang w:eastAsia="es-ES"/>
-        </w:rPr>
-        <w:lastRenderedPageBreak/>
+          <w:lang w:val="es-ES_tradnl" w:eastAsia="es-ES_tradnl"/>
+        </w:rPr>
         <w:drawing>
           <wp:inline distT="0" distB="0" distL="0" distR="0" wp14:anchorId="40459D32" wp14:editId="49AC6739">
             <wp:extent cx="5400040" cy="2740660"/>
@@ -3618,7 +2721,7 @@
       <w:r>
         <w:rPr>
           <w:noProof/>
-          <w:lang w:eastAsia="es-ES"/>
+          <w:lang w:val="es-ES_tradnl" w:eastAsia="es-ES_tradnl"/>
         </w:rPr>
         <w:drawing>
           <wp:inline distT="0" distB="0" distL="0" distR="0" wp14:anchorId="6B3479A5" wp14:editId="50B31CC0">
@@ -3636,7 +2739,7 @@
                     <pic:cNvPicPr/>
                   </pic:nvPicPr>
                   <pic:blipFill>
-                    <a:blip r:embed="rId19" cstate="print">
+                    <a:blip r:embed="rId15" cstate="print">
                       <a:extLst>
                         <a:ext uri="{28A0092B-C50C-407E-A947-70E740481C1C}">
                           <a14:useLocalDpi xmlns:a14="http://schemas.microsoft.com/office/drawing/2010/main" val="0"/>
@@ -3719,6 +2822,7 @@
         <w:rPr>
           <w:b/>
         </w:rPr>
+        <w:lastRenderedPageBreak/>
         <w:t>Prueba 4</w:t>
       </w:r>
       <w:r>
@@ -3756,7 +2860,7 @@
       <w:r>
         <w:rPr>
           <w:noProof/>
-          <w:lang w:eastAsia="es-ES"/>
+          <w:lang w:val="es-ES_tradnl" w:eastAsia="es-ES_tradnl"/>
         </w:rPr>
         <w:drawing>
           <wp:inline distT="0" distB="0" distL="0" distR="0" wp14:anchorId="458718DE" wp14:editId="1C0FE61C">
@@ -3774,7 +2878,7 @@
                     <pic:cNvPicPr/>
                   </pic:nvPicPr>
                   <pic:blipFill>
-                    <a:blip r:embed="rId20" cstate="print">
+                    <a:blip r:embed="rId16" cstate="print">
                       <a:extLst>
                         <a:ext uri="{28A0092B-C50C-407E-A947-70E740481C1C}">
                           <a14:useLocalDpi xmlns:a14="http://schemas.microsoft.com/office/drawing/2010/main" val="0"/>
@@ -3909,11 +3013,11 @@
           <w:numId w:val="1"/>
         </w:numPr>
       </w:pPr>
-      <w:bookmarkStart w:id="11" w:name="_Toc7117685"/>
+      <w:bookmarkStart w:id="7" w:name="_Toc7117685"/>
       <w:r>
         <w:t>Conclusiones</w:t>
       </w:r>
-      <w:bookmarkEnd w:id="11"/>
+      <w:bookmarkEnd w:id="7"/>
     </w:p>
     <w:p/>
     <w:p>
@@ -3930,7 +3034,7 @@
           <w:numId w:val="1"/>
         </w:numPr>
       </w:pPr>
-      <w:bookmarkStart w:id="12" w:name="_Toc7117686"/>
+      <w:bookmarkStart w:id="8" w:name="_Toc7117686"/>
       <w:proofErr w:type="spellStart"/>
       <w:r>
         <w:t>Curricula</w:t>
@@ -3939,7 +3043,7 @@
       <w:r>
         <w:t xml:space="preserve"> - Hacker (R.17.2)</w:t>
       </w:r>
-      <w:bookmarkEnd w:id="12"/>
+      <w:bookmarkEnd w:id="8"/>
     </w:p>
     <w:p/>
     <w:p>
@@ -3982,11 +3086,11 @@
           <w:numId w:val="1"/>
         </w:numPr>
       </w:pPr>
-      <w:bookmarkStart w:id="13" w:name="_Toc7117687"/>
+      <w:bookmarkStart w:id="9" w:name="_Toc7117687"/>
       <w:r>
         <w:t>Casos de uso</w:t>
       </w:r>
-      <w:bookmarkEnd w:id="13"/>
+      <w:bookmarkEnd w:id="9"/>
     </w:p>
     <w:p/>
     <w:p>
@@ -4119,6 +3223,7 @@
         </w:numPr>
       </w:pPr>
       <w:r>
+        <w:lastRenderedPageBreak/>
         <w:t>Editar datos de posición</w:t>
       </w:r>
     </w:p>
@@ -4244,12 +3349,11 @@
           <w:numId w:val="1"/>
         </w:numPr>
       </w:pPr>
-      <w:bookmarkStart w:id="14" w:name="_Toc7117688"/>
-      <w:r>
-        <w:lastRenderedPageBreak/>
+      <w:bookmarkStart w:id="10" w:name="_Toc7117688"/>
+      <w:r>
         <w:t>Pruebas realizadas</w:t>
       </w:r>
-      <w:bookmarkEnd w:id="14"/>
+      <w:bookmarkEnd w:id="10"/>
     </w:p>
     <w:p/>
     <w:p>
@@ -4293,7 +3397,7 @@
       <w:r>
         <w:rPr>
           <w:noProof/>
-          <w:lang w:eastAsia="es-ES"/>
+          <w:lang w:val="es-ES_tradnl" w:eastAsia="es-ES_tradnl"/>
         </w:rPr>
         <w:drawing>
           <wp:inline distT="0" distB="0" distL="0" distR="0" wp14:anchorId="47315AB4" wp14:editId="7D1AF37B">
@@ -4311,7 +3415,7 @@
                     <pic:cNvPicPr/>
                   </pic:nvPicPr>
                   <pic:blipFill>
-                    <a:blip r:embed="rId21" cstate="print">
+                    <a:blip r:embed="rId17" cstate="print">
                       <a:extLst>
                         <a:ext uri="{28A0092B-C50C-407E-A947-70E740481C1C}">
                           <a14:useLocalDpi xmlns:a14="http://schemas.microsoft.com/office/drawing/2010/main" val="0"/>
@@ -4363,7 +3467,26 @@
     </w:p>
     <w:p>
       <w:r>
-        <w:t xml:space="preserve">El mayor tiempo de espera se da al realizarse la operación de seguridad al loguearse siendo de </w:t>
+        <w:t xml:space="preserve">El mayor tiempo de espera se da al realizarse la operación de seguridad al </w:t>
+      </w:r>
+      <w:proofErr w:type="spellStart"/>
+      <w:r>
+        <w:t>loguearse</w:t>
+      </w:r>
+      <w:proofErr w:type="spellEnd"/>
+      <w:r>
+        <w:t xml:space="preserve"> siendo de </w:t>
+      </w:r>
+      <w:r>
+        <w:t xml:space="preserve">creación de </w:t>
+      </w:r>
+      <w:proofErr w:type="spellStart"/>
+      <w:r>
+        <w:t>currícula</w:t>
+      </w:r>
+      <w:proofErr w:type="spellEnd"/>
+      <w:r>
+        <w:t xml:space="preserve"> con 0,038 s</w:t>
       </w:r>
     </w:p>
     <w:p>
@@ -4425,8 +3548,9 @@
       <w:r>
         <w:rPr>
           <w:noProof/>
-          <w:lang w:eastAsia="es-ES"/>
-        </w:rPr>
+          <w:lang w:val="es-ES_tradnl" w:eastAsia="es-ES_tradnl"/>
+        </w:rPr>
+        <w:lastRenderedPageBreak/>
         <w:drawing>
           <wp:inline distT="0" distB="0" distL="0" distR="0" wp14:anchorId="561750DE" wp14:editId="01D432F5">
             <wp:extent cx="5400040" cy="1781175"/>
@@ -4443,7 +3567,7 @@
                     <pic:cNvPicPr/>
                   </pic:nvPicPr>
                   <pic:blipFill>
-                    <a:blip r:embed="rId22" cstate="print">
+                    <a:blip r:embed="rId18" cstate="print">
                       <a:extLst>
                         <a:ext uri="{28A0092B-C50C-407E-A947-70E740481C1C}">
                           <a14:useLocalDpi xmlns:a14="http://schemas.microsoft.com/office/drawing/2010/main" val="0"/>
@@ -4510,9 +3634,8 @@
       <w:r>
         <w:rPr>
           <w:noProof/>
-          <w:lang w:eastAsia="es-ES"/>
-        </w:rPr>
-        <w:lastRenderedPageBreak/>
+          <w:lang w:val="es-ES_tradnl" w:eastAsia="es-ES_tradnl"/>
+        </w:rPr>
         <w:drawing>
           <wp:inline distT="0" distB="0" distL="0" distR="0" wp14:anchorId="3E6108D9" wp14:editId="2B9D31D8">
             <wp:extent cx="5400040" cy="2740660"/>
@@ -4607,8 +3730,9 @@
       <w:r>
         <w:rPr>
           <w:noProof/>
-          <w:lang w:eastAsia="es-ES"/>
-        </w:rPr>
+          <w:lang w:val="es-ES_tradnl" w:eastAsia="es-ES_tradnl"/>
+        </w:rPr>
+        <w:lastRenderedPageBreak/>
         <w:drawing>
           <wp:inline distT="0" distB="0" distL="0" distR="0" wp14:anchorId="5C74AD78" wp14:editId="74D42778">
             <wp:extent cx="5400040" cy="1786255"/>
@@ -4625,7 +3749,7 @@
                     <pic:cNvPicPr/>
                   </pic:nvPicPr>
                   <pic:blipFill>
-                    <a:blip r:embed="rId23" cstate="print">
+                    <a:blip r:embed="rId19" cstate="print">
                       <a:extLst>
                         <a:ext uri="{28A0092B-C50C-407E-A947-70E740481C1C}">
                           <a14:useLocalDpi xmlns:a14="http://schemas.microsoft.com/office/drawing/2010/main" val="0"/>
@@ -4672,7 +3796,26 @@
     </w:p>
     <w:p>
       <w:r>
-        <w:t xml:space="preserve">El mayor tiempo de espera se da al realizarse la operación de seguridad al loguearse siendo de </w:t>
+        <w:t xml:space="preserve">El mayor tiempo de espera se da al realizarse la operación de seguridad al </w:t>
+      </w:r>
+      <w:proofErr w:type="spellStart"/>
+      <w:r>
+        <w:t>loguearse</w:t>
+      </w:r>
+      <w:proofErr w:type="spellEnd"/>
+      <w:r>
+        <w:t xml:space="preserve"> siendo de creación de </w:t>
+      </w:r>
+      <w:proofErr w:type="spellStart"/>
+      <w:r>
+        <w:t>miscellaneous</w:t>
+      </w:r>
+      <w:proofErr w:type="spellEnd"/>
+      <w:r>
+        <w:t xml:space="preserve"> data con 0,083</w:t>
+      </w:r>
+      <w:r>
+        <w:t xml:space="preserve"> s</w:t>
       </w:r>
     </w:p>
     <w:p>
@@ -4739,9 +3882,8 @@
       <w:r>
         <w:rPr>
           <w:noProof/>
-          <w:lang w:eastAsia="es-ES"/>
-        </w:rPr>
-        <w:lastRenderedPageBreak/>
+          <w:lang w:val="es-ES_tradnl" w:eastAsia="es-ES_tradnl"/>
+        </w:rPr>
         <w:drawing>
           <wp:inline distT="0" distB="0" distL="0" distR="0" wp14:anchorId="456BB0C5" wp14:editId="57409728">
             <wp:extent cx="5400040" cy="1791970"/>
@@ -4758,7 +3900,7 @@
                     <pic:cNvPicPr/>
                   </pic:nvPicPr>
                   <pic:blipFill>
-                    <a:blip r:embed="rId24" cstate="print">
+                    <a:blip r:embed="rId20" cstate="print">
                       <a:extLst>
                         <a:ext uri="{28A0092B-C50C-407E-A947-70E740481C1C}">
                           <a14:useLocalDpi xmlns:a14="http://schemas.microsoft.com/office/drawing/2010/main" val="0"/>
@@ -4893,20 +4035,843 @@
           <w:numId w:val="1"/>
         </w:numPr>
       </w:pPr>
-      <w:bookmarkStart w:id="15" w:name="_Toc7117689"/>
+      <w:bookmarkStart w:id="11" w:name="_Toc7117689"/>
       <w:r>
         <w:t>Conclusiones</w:t>
       </w:r>
-      <w:bookmarkEnd w:id="15"/>
+      <w:bookmarkEnd w:id="11"/>
     </w:p>
     <w:p/>
     <w:p>
       <w:r>
         <w:t>El punto óptimo respecto a la velocidad de respuesta está entre 150 y 200 usuarios simultáneos y respecto a la disponibilidad del servicio al 100% de los usuarios está entre 250 y 300 usuarios simultáneos.</w:t>
       </w:r>
-      <w:bookmarkStart w:id="16" w:name="_GoBack"/>
-      <w:bookmarkEnd w:id="16"/>
-    </w:p>
+    </w:p>
+    <w:p/>
+    <w:p>
+      <w:pPr>
+        <w:pStyle w:val="Ttulo2"/>
+        <w:numPr>
+          <w:ilvl w:val="1"/>
+          <w:numId w:val="1"/>
+        </w:numPr>
+      </w:pPr>
+      <w:proofErr w:type="spellStart"/>
+      <w:r>
+        <w:t>Administrator</w:t>
+      </w:r>
+      <w:proofErr w:type="spellEnd"/>
+      <w:r>
+        <w:t xml:space="preserve"> - </w:t>
+      </w:r>
+      <w:proofErr w:type="spellStart"/>
+      <w:r>
+        <w:t>Register</w:t>
+      </w:r>
+      <w:proofErr w:type="spellEnd"/>
+      <w:r>
+        <w:t xml:space="preserve"> (R.17.2)</w:t>
+      </w:r>
+    </w:p>
+    <w:p/>
+    <w:p>
+      <w:r>
+        <w:t xml:space="preserve">El archivo correspondiente a este test es </w:t>
+      </w:r>
+      <w:proofErr w:type="spellStart"/>
+      <w:r>
+        <w:rPr>
+          <w:i/>
+        </w:rPr>
+        <w:t>FinderHackerCase</w:t>
+      </w:r>
+      <w:r>
+        <w:rPr>
+          <w:i/>
+        </w:rPr>
+        <w:t>.jmx</w:t>
+      </w:r>
+      <w:proofErr w:type="spellEnd"/>
+      <w:r>
+        <w:rPr>
+          <w:i/>
+        </w:rPr>
+        <w:t>.</w:t>
+      </w:r>
+    </w:p>
+    <w:p/>
+    <w:p>
+      <w:pPr>
+        <w:pStyle w:val="Ttulo3"/>
+        <w:numPr>
+          <w:ilvl w:val="2"/>
+          <w:numId w:val="1"/>
+        </w:numPr>
+      </w:pPr>
+      <w:r>
+        <w:t>Casos de uso</w:t>
+      </w:r>
+    </w:p>
+    <w:p/>
+    <w:p>
+      <w:r>
+        <w:t>En este caso tenemos un caso de uso con los siguientes pasos:</w:t>
+      </w:r>
+    </w:p>
+    <w:p>
+      <w:pPr>
+        <w:pStyle w:val="Prrafodelista"/>
+        <w:numPr>
+          <w:ilvl w:val="0"/>
+          <w:numId w:val="3"/>
+        </w:numPr>
+      </w:pPr>
+      <w:proofErr w:type="spellStart"/>
+      <w:r>
+        <w:t>Loguearse</w:t>
+      </w:r>
+      <w:proofErr w:type="spellEnd"/>
+    </w:p>
+    <w:p>
+      <w:pPr>
+        <w:pStyle w:val="Prrafodelista"/>
+        <w:numPr>
+          <w:ilvl w:val="0"/>
+          <w:numId w:val="3"/>
+        </w:numPr>
+      </w:pPr>
+      <w:r>
+        <w:t xml:space="preserve">Ir a </w:t>
+      </w:r>
+      <w:proofErr w:type="spellStart"/>
+      <w:r>
+        <w:t>register</w:t>
+      </w:r>
+      <w:proofErr w:type="spellEnd"/>
+      <w:r>
+        <w:t xml:space="preserve"> new </w:t>
+      </w:r>
+      <w:proofErr w:type="spellStart"/>
+      <w:r>
+        <w:t>Administrator</w:t>
+      </w:r>
+      <w:proofErr w:type="spellEnd"/>
+    </w:p>
+    <w:p/>
+    <w:p>
+      <w:pPr>
+        <w:pStyle w:val="Ttulo3"/>
+        <w:numPr>
+          <w:ilvl w:val="2"/>
+          <w:numId w:val="1"/>
+        </w:numPr>
+      </w:pPr>
+      <w:r>
+        <w:t>Pruebas realizadas</w:t>
+      </w:r>
+    </w:p>
+    <w:p/>
+    <w:p>
+      <w:pPr>
+        <w:rPr>
+          <w:b/>
+        </w:rPr>
+      </w:pPr>
+      <w:r>
+        <w:rPr>
+          <w:b/>
+        </w:rPr>
+        <w:t>Prueba 1:</w:t>
+      </w:r>
+    </w:p>
+    <w:p>
+      <w:pPr>
+        <w:pStyle w:val="Prrafodelista"/>
+        <w:numPr>
+          <w:ilvl w:val="0"/>
+          <w:numId w:val="4"/>
+        </w:numPr>
+      </w:pPr>
+      <w:r>
+        <w:t>100 usuarios</w:t>
+      </w:r>
+    </w:p>
+    <w:p>
+      <w:pPr>
+        <w:pStyle w:val="Prrafodelista"/>
+        <w:numPr>
+          <w:ilvl w:val="0"/>
+          <w:numId w:val="4"/>
+        </w:numPr>
+      </w:pPr>
+      <w:proofErr w:type="spellStart"/>
+      <w:r>
+        <w:t>Loop</w:t>
+      </w:r>
+      <w:proofErr w:type="spellEnd"/>
+      <w:r>
+        <w:t xml:space="preserve"> de 10 iteraciones</w:t>
+      </w:r>
+    </w:p>
+    <w:p>
+      <w:r>
+        <w:rPr>
+          <w:noProof/>
+          <w:lang w:val="es-ES_tradnl" w:eastAsia="es-ES_tradnl"/>
+        </w:rPr>
+        <w:drawing>
+          <wp:inline distT="0" distB="0" distL="0" distR="0" wp14:anchorId="09BC31D8" wp14:editId="02251626">
+            <wp:extent cx="5400040" cy="810260"/>
+            <wp:effectExtent l="0" t="0" r="10160" b="2540"/>
+            <wp:docPr id="10" name="Imagen 10"/>
+            <wp:cNvGraphicFramePr>
+              <a:graphicFrameLocks xmlns:a="http://schemas.openxmlformats.org/drawingml/2006/main" noChangeAspect="1"/>
+            </wp:cNvGraphicFramePr>
+            <a:graphic xmlns:a="http://schemas.openxmlformats.org/drawingml/2006/main">
+              <a:graphicData uri="http://schemas.openxmlformats.org/drawingml/2006/picture">
+                <pic:pic xmlns:pic="http://schemas.openxmlformats.org/drawingml/2006/picture">
+                  <pic:nvPicPr>
+                    <pic:cNvPr id="10" name="Administrator 100.png"/>
+                    <pic:cNvPicPr/>
+                  </pic:nvPicPr>
+                  <pic:blipFill>
+                    <a:blip r:embed="rId21" cstate="print">
+                      <a:extLst>
+                        <a:ext uri="{28A0092B-C50C-407E-A947-70E740481C1C}">
+                          <a14:useLocalDpi xmlns:a14="http://schemas.microsoft.com/office/drawing/2010/main" val="0"/>
+                        </a:ext>
+                      </a:extLst>
+                    </a:blip>
+                    <a:stretch>
+                      <a:fillRect/>
+                    </a:stretch>
+                  </pic:blipFill>
+                  <pic:spPr>
+                    <a:xfrm>
+                      <a:off x="0" y="0"/>
+                      <a:ext cx="5400040" cy="810260"/>
+                    </a:xfrm>
+                    <a:prstGeom prst="rect">
+                      <a:avLst/>
+                    </a:prstGeom>
+                  </pic:spPr>
+                </pic:pic>
+              </a:graphicData>
+            </a:graphic>
+          </wp:inline>
+        </w:drawing>
+      </w:r>
+    </w:p>
+    <w:p>
+      <w:r>
+        <w:t xml:space="preserve">No hay errores HTTP y el tiempo medio de espera total es de </w:t>
+      </w:r>
+      <w:r>
+        <w:t>1683</w:t>
+      </w:r>
+      <w:r>
+        <w:t xml:space="preserve">ms = </w:t>
+      </w:r>
+      <w:r>
+        <w:t>1,683</w:t>
+      </w:r>
+      <w:r>
+        <w:t>s.</w:t>
+      </w:r>
+    </w:p>
+    <w:p>
+      <w:r>
+        <w:t xml:space="preserve">El mayor tiempo de espera se da al realizarse la operación de seguridad al </w:t>
+      </w:r>
+      <w:proofErr w:type="spellStart"/>
+      <w:r>
+        <w:t>loguearse</w:t>
+      </w:r>
+      <w:proofErr w:type="spellEnd"/>
+      <w:r>
+        <w:t xml:space="preserve"> siendo de </w:t>
+      </w:r>
+      <w:r>
+        <w:t>665</w:t>
+      </w:r>
+      <w:r>
+        <w:t>ms = 0,</w:t>
+      </w:r>
+      <w:r>
+        <w:t>665</w:t>
+      </w:r>
+      <w:r>
+        <w:t>s.</w:t>
+      </w:r>
+    </w:p>
+    <w:p>
+      <w:r>
+        <w:t xml:space="preserve">Por lo tanto, la ejecución </w:t>
+      </w:r>
+      <w:r>
+        <w:t>ha sido satisfactoria</w:t>
+      </w:r>
+      <w:r>
+        <w:t xml:space="preserve"> y el tiempo de respuesta aceptable.</w:t>
+      </w:r>
+    </w:p>
+    <w:p/>
+    <w:p>
+      <w:pPr>
+        <w:rPr>
+          <w:b/>
+        </w:rPr>
+      </w:pPr>
+      <w:r>
+        <w:rPr>
+          <w:b/>
+        </w:rPr>
+        <w:t>Prueba 2</w:t>
+      </w:r>
+      <w:r>
+        <w:rPr>
+          <w:b/>
+        </w:rPr>
+        <w:t>:</w:t>
+      </w:r>
+    </w:p>
+    <w:p>
+      <w:pPr>
+        <w:pStyle w:val="Prrafodelista"/>
+        <w:numPr>
+          <w:ilvl w:val="0"/>
+          <w:numId w:val="6"/>
+        </w:numPr>
+      </w:pPr>
+      <w:r>
+        <w:t>200</w:t>
+      </w:r>
+      <w:r>
+        <w:t xml:space="preserve"> usuarios</w:t>
+      </w:r>
+    </w:p>
+    <w:p>
+      <w:pPr>
+        <w:pStyle w:val="Prrafodelista"/>
+        <w:numPr>
+          <w:ilvl w:val="0"/>
+          <w:numId w:val="6"/>
+        </w:numPr>
+      </w:pPr>
+      <w:proofErr w:type="spellStart"/>
+      <w:r>
+        <w:t>Loop</w:t>
+      </w:r>
+      <w:proofErr w:type="spellEnd"/>
+      <w:r>
+        <w:t xml:space="preserve"> de 10 iteraciones</w:t>
+      </w:r>
+    </w:p>
+    <w:p>
+      <w:r>
+        <w:rPr>
+          <w:noProof/>
+          <w:lang w:val="es-ES_tradnl" w:eastAsia="es-ES_tradnl"/>
+        </w:rPr>
+        <w:lastRenderedPageBreak/>
+        <w:drawing>
+          <wp:inline distT="0" distB="0" distL="0" distR="0" wp14:anchorId="55F866D9" wp14:editId="358E84A6">
+            <wp:extent cx="5400040" cy="615315"/>
+            <wp:effectExtent l="0" t="0" r="10160" b="0"/>
+            <wp:docPr id="12" name="Imagen 12"/>
+            <wp:cNvGraphicFramePr>
+              <a:graphicFrameLocks xmlns:a="http://schemas.openxmlformats.org/drawingml/2006/main" noChangeAspect="1"/>
+            </wp:cNvGraphicFramePr>
+            <a:graphic xmlns:a="http://schemas.openxmlformats.org/drawingml/2006/main">
+              <a:graphicData uri="http://schemas.openxmlformats.org/drawingml/2006/picture">
+                <pic:pic xmlns:pic="http://schemas.openxmlformats.org/drawingml/2006/picture">
+                  <pic:nvPicPr>
+                    <pic:cNvPr id="12" name="Administrator 250.png"/>
+                    <pic:cNvPicPr/>
+                  </pic:nvPicPr>
+                  <pic:blipFill>
+                    <a:blip r:embed="rId22" cstate="print">
+                      <a:extLst>
+                        <a:ext uri="{28A0092B-C50C-407E-A947-70E740481C1C}">
+                          <a14:useLocalDpi xmlns:a14="http://schemas.microsoft.com/office/drawing/2010/main" val="0"/>
+                        </a:ext>
+                      </a:extLst>
+                    </a:blip>
+                    <a:stretch>
+                      <a:fillRect/>
+                    </a:stretch>
+                  </pic:blipFill>
+                  <pic:spPr>
+                    <a:xfrm>
+                      <a:off x="0" y="0"/>
+                      <a:ext cx="5400040" cy="615315"/>
+                    </a:xfrm>
+                    <a:prstGeom prst="rect">
+                      <a:avLst/>
+                    </a:prstGeom>
+                  </pic:spPr>
+                </pic:pic>
+              </a:graphicData>
+            </a:graphic>
+          </wp:inline>
+        </w:drawing>
+      </w:r>
+    </w:p>
+    <w:p/>
+    <w:p>
+      <w:r>
+        <w:t>No hay errores HTTP y el tiempo medio de espera total es de 6038ms = 6,038s.</w:t>
+      </w:r>
+    </w:p>
+    <w:p>
+      <w:r>
+        <w:t xml:space="preserve">El mayor tiempo de espera se da al realizarse la operación de seguridad al </w:t>
+      </w:r>
+      <w:proofErr w:type="spellStart"/>
+      <w:r>
+        <w:t>loguearse</w:t>
+      </w:r>
+      <w:proofErr w:type="spellEnd"/>
+      <w:r>
+        <w:t xml:space="preserve"> siendo de 2076ms = 2,076s.</w:t>
+      </w:r>
+    </w:p>
+    <w:p>
+      <w:r>
+        <w:t xml:space="preserve">Por lo tanto, la ejecución </w:t>
+      </w:r>
+      <w:r>
+        <w:t>ha sido satisfactoria</w:t>
+      </w:r>
+      <w:r>
+        <w:t xml:space="preserve"> y el tiempo de respuesta es demasiado elevado.</w:t>
+      </w:r>
+    </w:p>
+    <w:p>
+      <w:pPr>
+        <w:rPr>
+          <w:b/>
+        </w:rPr>
+      </w:pPr>
+      <w:bookmarkStart w:id="12" w:name="_GoBack"/>
+      <w:bookmarkEnd w:id="12"/>
+      <w:r>
+        <w:rPr>
+          <w:b/>
+        </w:rPr>
+        <w:t>Prueba 3</w:t>
+      </w:r>
+      <w:r>
+        <w:rPr>
+          <w:b/>
+        </w:rPr>
+        <w:t>:</w:t>
+      </w:r>
+    </w:p>
+    <w:p>
+      <w:pPr>
+        <w:pStyle w:val="Prrafodelista"/>
+        <w:numPr>
+          <w:ilvl w:val="0"/>
+          <w:numId w:val="5"/>
+        </w:numPr>
+      </w:pPr>
+      <w:r>
+        <w:t>25</w:t>
+      </w:r>
+      <w:r>
+        <w:t>0 usuarios</w:t>
+      </w:r>
+    </w:p>
+    <w:p>
+      <w:pPr>
+        <w:pStyle w:val="Prrafodelista"/>
+        <w:numPr>
+          <w:ilvl w:val="0"/>
+          <w:numId w:val="5"/>
+        </w:numPr>
+      </w:pPr>
+      <w:proofErr w:type="spellStart"/>
+      <w:r>
+        <w:t>Loop</w:t>
+      </w:r>
+      <w:proofErr w:type="spellEnd"/>
+      <w:r>
+        <w:t xml:space="preserve"> de 10 iteraciones</w:t>
+      </w:r>
+    </w:p>
+    <w:p/>
+    <w:p>
+      <w:r>
+        <w:rPr>
+          <w:noProof/>
+          <w:lang w:val="es-ES_tradnl" w:eastAsia="es-ES_tradnl"/>
+        </w:rPr>
+        <w:drawing>
+          <wp:inline distT="0" distB="0" distL="0" distR="0" wp14:anchorId="716C40BE" wp14:editId="5E9789E4">
+            <wp:extent cx="5400040" cy="607695"/>
+            <wp:effectExtent l="0" t="0" r="10160" b="1905"/>
+            <wp:docPr id="11" name="Imagen 11"/>
+            <wp:cNvGraphicFramePr>
+              <a:graphicFrameLocks xmlns:a="http://schemas.openxmlformats.org/drawingml/2006/main" noChangeAspect="1"/>
+            </wp:cNvGraphicFramePr>
+            <a:graphic xmlns:a="http://schemas.openxmlformats.org/drawingml/2006/main">
+              <a:graphicData uri="http://schemas.openxmlformats.org/drawingml/2006/picture">
+                <pic:pic xmlns:pic="http://schemas.openxmlformats.org/drawingml/2006/picture">
+                  <pic:nvPicPr>
+                    <pic:cNvPr id="11" name="Administrator 200.png"/>
+                    <pic:cNvPicPr/>
+                  </pic:nvPicPr>
+                  <pic:blipFill>
+                    <a:blip r:embed="rId23" cstate="print">
+                      <a:extLst>
+                        <a:ext uri="{28A0092B-C50C-407E-A947-70E740481C1C}">
+                          <a14:useLocalDpi xmlns:a14="http://schemas.microsoft.com/office/drawing/2010/main" val="0"/>
+                        </a:ext>
+                      </a:extLst>
+                    </a:blip>
+                    <a:stretch>
+                      <a:fillRect/>
+                    </a:stretch>
+                  </pic:blipFill>
+                  <pic:spPr>
+                    <a:xfrm>
+                      <a:off x="0" y="0"/>
+                      <a:ext cx="5400040" cy="607695"/>
+                    </a:xfrm>
+                    <a:prstGeom prst="rect">
+                      <a:avLst/>
+                    </a:prstGeom>
+                  </pic:spPr>
+                </pic:pic>
+              </a:graphicData>
+            </a:graphic>
+          </wp:inline>
+        </w:drawing>
+      </w:r>
+    </w:p>
+    <w:p>
+      <w:r>
+        <w:t xml:space="preserve">No hay errores HTTP y el tiempo medio de espera total es de </w:t>
+      </w:r>
+      <w:r>
+        <w:t>6399 = 6</w:t>
+      </w:r>
+      <w:r>
+        <w:t>,3</w:t>
+      </w:r>
+      <w:r>
+        <w:t>99</w:t>
+      </w:r>
+      <w:r>
+        <w:t>s.</w:t>
+      </w:r>
+    </w:p>
+    <w:p>
+      <w:r>
+        <w:t xml:space="preserve">El mayor tiempo de espera se da al realizarse la operación de seguridad al </w:t>
+      </w:r>
+      <w:proofErr w:type="spellStart"/>
+      <w:r>
+        <w:t>loguearse</w:t>
+      </w:r>
+      <w:proofErr w:type="spellEnd"/>
+      <w:r>
+        <w:t xml:space="preserve"> siendo de </w:t>
+      </w:r>
+      <w:r>
+        <w:t>2028ms = 2,028</w:t>
+      </w:r>
+      <w:r>
+        <w:t>s.</w:t>
+      </w:r>
+    </w:p>
+    <w:p>
+      <w:r>
+        <w:t xml:space="preserve">Por lo tanto, la ejecución </w:t>
+      </w:r>
+      <w:r>
+        <w:t>ha sido satisfactoria</w:t>
+      </w:r>
+      <w:r>
+        <w:t xml:space="preserve"> y el tiempo de respuesta ya empieza a ser demasiado elevado.</w:t>
+      </w:r>
+    </w:p>
+    <w:p>
+      <w:r>
+        <w:t>El cuello de botella se produce en la CPU, como se puede ver en la ventana de rendimiento.</w:t>
+      </w:r>
+    </w:p>
+    <w:p/>
+    <w:p>
+      <w:r>
+        <w:rPr>
+          <w:noProof/>
+          <w:lang w:val="es-ES_tradnl" w:eastAsia="es-ES_tradnl"/>
+        </w:rPr>
+        <w:drawing>
+          <wp:inline distT="0" distB="0" distL="0" distR="0" wp14:anchorId="3C936C31" wp14:editId="7EAA5BA7">
+            <wp:extent cx="5400040" cy="2740660"/>
+            <wp:effectExtent l="0" t="0" r="10160" b="2540"/>
+            <wp:docPr id="7" name="Imagen 7"/>
+            <wp:cNvGraphicFramePr>
+              <a:graphicFrameLocks xmlns:a="http://schemas.openxmlformats.org/drawingml/2006/main" noChangeAspect="1"/>
+            </wp:cNvGraphicFramePr>
+            <a:graphic xmlns:a="http://schemas.openxmlformats.org/drawingml/2006/main">
+              <a:graphicData uri="http://schemas.openxmlformats.org/drawingml/2006/picture">
+                <pic:pic xmlns:pic="http://schemas.openxmlformats.org/drawingml/2006/picture">
+                  <pic:nvPicPr>
+                    <pic:cNvPr id="6" name="200.png"/>
+                    <pic:cNvPicPr/>
+                  </pic:nvPicPr>
+                  <pic:blipFill>
+                    <a:blip r:embed="rId14" cstate="print">
+                      <a:extLst>
+                        <a:ext uri="{28A0092B-C50C-407E-A947-70E740481C1C}">
+                          <a14:useLocalDpi xmlns:a14="http://schemas.microsoft.com/office/drawing/2010/main" val="0"/>
+                        </a:ext>
+                      </a:extLst>
+                    </a:blip>
+                    <a:stretch>
+                      <a:fillRect/>
+                    </a:stretch>
+                  </pic:blipFill>
+                  <pic:spPr>
+                    <a:xfrm>
+                      <a:off x="0" y="0"/>
+                      <a:ext cx="5400040" cy="2740660"/>
+                    </a:xfrm>
+                    <a:prstGeom prst="rect">
+                      <a:avLst/>
+                    </a:prstGeom>
+                  </pic:spPr>
+                </pic:pic>
+              </a:graphicData>
+            </a:graphic>
+          </wp:inline>
+        </w:drawing>
+      </w:r>
+    </w:p>
+    <w:p/>
+    <w:p/>
+    <w:p>
+      <w:pPr>
+        <w:rPr>
+          <w:b/>
+        </w:rPr>
+      </w:pPr>
+      <w:r>
+        <w:rPr>
+          <w:b/>
+        </w:rPr>
+        <w:t>Prueba 4</w:t>
+      </w:r>
+      <w:r>
+        <w:rPr>
+          <w:b/>
+        </w:rPr>
+        <w:t>:</w:t>
+      </w:r>
+    </w:p>
+    <w:p>
+      <w:pPr>
+        <w:pStyle w:val="Prrafodelista"/>
+        <w:numPr>
+          <w:ilvl w:val="0"/>
+          <w:numId w:val="5"/>
+        </w:numPr>
+      </w:pPr>
+      <w:r>
+        <w:t>300 usuarios</w:t>
+      </w:r>
+    </w:p>
+    <w:p>
+      <w:pPr>
+        <w:pStyle w:val="Prrafodelista"/>
+        <w:numPr>
+          <w:ilvl w:val="0"/>
+          <w:numId w:val="5"/>
+        </w:numPr>
+      </w:pPr>
+      <w:proofErr w:type="spellStart"/>
+      <w:r>
+        <w:t>Loop</w:t>
+      </w:r>
+      <w:proofErr w:type="spellEnd"/>
+      <w:r>
+        <w:t xml:space="preserve"> de 10 iteraciones</w:t>
+      </w:r>
+    </w:p>
+    <w:p>
+      <w:r>
+        <w:rPr>
+          <w:noProof/>
+          <w:lang w:val="es-ES_tradnl" w:eastAsia="es-ES_tradnl"/>
+        </w:rPr>
+        <w:drawing>
+          <wp:inline distT="0" distB="0" distL="0" distR="0" wp14:anchorId="684EF78C" wp14:editId="7984648B">
+            <wp:extent cx="5400040" cy="598805"/>
+            <wp:effectExtent l="0" t="0" r="10160" b="10795"/>
+            <wp:docPr id="13" name="Imagen 13"/>
+            <wp:cNvGraphicFramePr>
+              <a:graphicFrameLocks xmlns:a="http://schemas.openxmlformats.org/drawingml/2006/main" noChangeAspect="1"/>
+            </wp:cNvGraphicFramePr>
+            <a:graphic xmlns:a="http://schemas.openxmlformats.org/drawingml/2006/main">
+              <a:graphicData uri="http://schemas.openxmlformats.org/drawingml/2006/picture">
+                <pic:pic xmlns:pic="http://schemas.openxmlformats.org/drawingml/2006/picture">
+                  <pic:nvPicPr>
+                    <pic:cNvPr id="13" name="Administrator 300.png"/>
+                    <pic:cNvPicPr/>
+                  </pic:nvPicPr>
+                  <pic:blipFill>
+                    <a:blip r:embed="rId24" cstate="print">
+                      <a:extLst>
+                        <a:ext uri="{28A0092B-C50C-407E-A947-70E740481C1C}">
+                          <a14:useLocalDpi xmlns:a14="http://schemas.microsoft.com/office/drawing/2010/main" val="0"/>
+                        </a:ext>
+                      </a:extLst>
+                    </a:blip>
+                    <a:stretch>
+                      <a:fillRect/>
+                    </a:stretch>
+                  </pic:blipFill>
+                  <pic:spPr>
+                    <a:xfrm>
+                      <a:off x="0" y="0"/>
+                      <a:ext cx="5400040" cy="598805"/>
+                    </a:xfrm>
+                    <a:prstGeom prst="rect">
+                      <a:avLst/>
+                    </a:prstGeom>
+                  </pic:spPr>
+                </pic:pic>
+              </a:graphicData>
+            </a:graphic>
+          </wp:inline>
+        </w:drawing>
+      </w:r>
+    </w:p>
+    <w:p>
+      <w:r>
+        <w:t>En esta prueba ya existen errores HTTP, lo que significa que no podemos asegurar el servicio al 100% de los usuarios simultáneos.</w:t>
+      </w:r>
+    </w:p>
+    <w:p>
+      <w:r>
+        <w:t>Mirando el código de error devuelto vemos que se trata del siguiente:</w:t>
+      </w:r>
+    </w:p>
+    <w:p/>
+    <w:p>
+      <w:pPr>
+        <w:rPr>
+          <w:i/>
+          <w:lang w:val="en-US"/>
+        </w:rPr>
+      </w:pPr>
+      <w:r>
+        <w:rPr>
+          <w:lang w:val="en-US"/>
+        </w:rPr>
+        <w:t>“</w:t>
+      </w:r>
+      <w:r>
+        <w:rPr>
+          <w:i/>
+          <w:lang w:val="en-US"/>
+        </w:rPr>
+        <w:t xml:space="preserve">Non HTTP response code: </w:t>
+      </w:r>
+      <w:proofErr w:type="spellStart"/>
+      <w:proofErr w:type="gramStart"/>
+      <w:r>
+        <w:rPr>
+          <w:i/>
+          <w:lang w:val="en-US"/>
+        </w:rPr>
+        <w:t>javax.net.ssl.SSLPeerUnverifiedException</w:t>
+      </w:r>
+      <w:proofErr w:type="spellEnd"/>
+      <w:proofErr w:type="gramEnd"/>
+      <w:r>
+        <w:rPr>
+          <w:i/>
+          <w:lang w:val="en-US"/>
+        </w:rPr>
+        <w:t>, Non HTTP response message: peer not authenticated</w:t>
+      </w:r>
+      <w:r>
+        <w:rPr>
+          <w:lang w:val="en-US"/>
+        </w:rPr>
+        <w:t>”</w:t>
+      </w:r>
+    </w:p>
+    <w:p>
+      <w:r>
+        <w:t>Mirando</w:t>
+      </w:r>
+      <w:r>
+        <w:t xml:space="preserve"> en internet vemos que este error es debido a un número demasiado elevado de peticiones simultáneas. Si elevamos el “</w:t>
+      </w:r>
+      <w:proofErr w:type="spellStart"/>
+      <w:r>
+        <w:rPr>
+          <w:i/>
+        </w:rPr>
+        <w:t>Constant</w:t>
+      </w:r>
+      <w:proofErr w:type="spellEnd"/>
+      <w:r>
+        <w:rPr>
+          <w:i/>
+        </w:rPr>
+        <w:t xml:space="preserve"> </w:t>
+      </w:r>
+      <w:proofErr w:type="spellStart"/>
+      <w:r>
+        <w:rPr>
+          <w:i/>
+        </w:rPr>
+        <w:t>Delay</w:t>
+      </w:r>
+      <w:proofErr w:type="spellEnd"/>
+      <w:r>
+        <w:rPr>
+          <w:i/>
+        </w:rPr>
+        <w:t xml:space="preserve"> Offset</w:t>
+      </w:r>
+      <w:r>
+        <w:t>” de la prueba podemos realizar esta misma prueba con éxito, pero ello no resultaría muy realista (el tiempo recomendado por la asignatura es de 1500ms).</w:t>
+      </w:r>
+    </w:p>
+    <w:p>
+      <w:pPr>
+        <w:rPr>
+          <w:b/>
+        </w:rPr>
+      </w:pPr>
+    </w:p>
+    <w:p>
+      <w:pPr>
+        <w:pStyle w:val="Ttulo3"/>
+        <w:numPr>
+          <w:ilvl w:val="2"/>
+          <w:numId w:val="1"/>
+        </w:numPr>
+      </w:pPr>
+      <w:r>
+        <w:t>Conclusiones</w:t>
+      </w:r>
+    </w:p>
+    <w:p/>
+    <w:p>
+      <w:r>
+        <w:t>El punto óptimo respecto a la velocidad de respuesta está entre 150 y 200 usuarios simultáneos y respecto a la disponibilidad del servicio al 100% de los usuarios está entre 250 y 300 usuarios simultáneos.</w:t>
+      </w:r>
+    </w:p>
+    <w:p/>
     <w:p/>
     <w:p/>
     <w:p/>
@@ -4925,7 +4890,7 @@
 </file>
 
 <file path=word/endnotes.xml><?xml version="1.0" encoding="utf-8"?>
-<w:endnotes xmlns:wpc="http://schemas.microsoft.com/office/word/2010/wordprocessingCanvas" xmlns:cx="http://schemas.microsoft.com/office/drawing/2014/chartex" xmlns:cx1="http://schemas.microsoft.com/office/drawing/2015/9/8/chartex" xmlns:mc="http://schemas.openxmlformats.org/markup-compatibility/2006" xmlns:o="urn:schemas-microsoft-com:office:office" xmlns:r="http://schemas.openxmlformats.org/officeDocument/2006/relationships" xmlns:m="http://schemas.openxmlformats.org/officeDocument/2006/math" xmlns:v="urn:schemas-microsoft-com:vml" xmlns:wp14="http://schemas.microsoft.com/office/word/2010/wordprocessingDrawing" xmlns:wp="http://schemas.openxmlformats.org/drawingml/2006/wordprocessingDrawing" xmlns:w10="urn:schemas-microsoft-com:office:word" xmlns:w="http://schemas.openxmlformats.org/wordprocessingml/2006/main" xmlns:w14="http://schemas.microsoft.com/office/word/2010/wordml" xmlns:w15="http://schemas.microsoft.com/office/word/2012/wordml" xmlns:w16se="http://schemas.microsoft.com/office/word/2015/wordml/symex" xmlns:wpg="http://schemas.microsoft.com/office/word/2010/wordprocessingGroup" xmlns:wpi="http://schemas.microsoft.com/office/word/2010/wordprocessingInk" xmlns:wne="http://schemas.microsoft.com/office/word/2006/wordml" xmlns:wps="http://schemas.microsoft.com/office/word/2010/wordprocessingShape" mc:Ignorable="w14 w15 w16se wp14">
+<w:endnotes xmlns:wpc="http://schemas.microsoft.com/office/word/2010/wordprocessingCanvas" xmlns:mo="http://schemas.microsoft.com/office/mac/office/2008/main" xmlns:mc="http://schemas.openxmlformats.org/markup-compatibility/2006" xmlns:mv="urn:schemas-microsoft-com:mac:vml" xmlns:o="urn:schemas-microsoft-com:office:office" xmlns:r="http://schemas.openxmlformats.org/officeDocument/2006/relationships" xmlns:m="http://schemas.openxmlformats.org/officeDocument/2006/math" xmlns:v="urn:schemas-microsoft-com:vml" xmlns:wp14="http://schemas.microsoft.com/office/word/2010/wordprocessingDrawing" xmlns:wp="http://schemas.openxmlformats.org/drawingml/2006/wordprocessingDrawing" xmlns:w10="urn:schemas-microsoft-com:office:word" xmlns:w="http://schemas.openxmlformats.org/wordprocessingml/2006/main" xmlns:w14="http://schemas.microsoft.com/office/word/2010/wordml" xmlns:w15="http://schemas.microsoft.com/office/word/2012/wordml" xmlns:wpg="http://schemas.microsoft.com/office/word/2010/wordprocessingGroup" xmlns:wpi="http://schemas.microsoft.com/office/word/2010/wordprocessingInk" xmlns:wne="http://schemas.microsoft.com/office/word/2006/wordml" xmlns:wps="http://schemas.microsoft.com/office/word/2010/wordprocessingShape" mc:Ignorable="w14 w15 wp14">
   <w:endnote w:type="separator" w:id="-1">
     <w:p>
       <w:pPr>
@@ -4950,7 +4915,7 @@
 </file>
 
 <file path=word/footer1.xml><?xml version="1.0" encoding="utf-8"?>
-<w:ftr xmlns:wpc="http://schemas.microsoft.com/office/word/2010/wordprocessingCanvas" xmlns:cx="http://schemas.microsoft.com/office/drawing/2014/chartex" xmlns:cx1="http://schemas.microsoft.com/office/drawing/2015/9/8/chartex" xmlns:mc="http://schemas.openxmlformats.org/markup-compatibility/2006" xmlns:o="urn:schemas-microsoft-com:office:office" xmlns:r="http://schemas.openxmlformats.org/officeDocument/2006/relationships" xmlns:m="http://schemas.openxmlformats.org/officeDocument/2006/math" xmlns:v="urn:schemas-microsoft-com:vml" xmlns:wp14="http://schemas.microsoft.com/office/word/2010/wordprocessingDrawing" xmlns:wp="http://schemas.openxmlformats.org/drawingml/2006/wordprocessingDrawing" xmlns:w10="urn:schemas-microsoft-com:office:word" xmlns:w="http://schemas.openxmlformats.org/wordprocessingml/2006/main" xmlns:w14="http://schemas.microsoft.com/office/word/2010/wordml" xmlns:w15="http://schemas.microsoft.com/office/word/2012/wordml" xmlns:w16se="http://schemas.microsoft.com/office/word/2015/wordml/symex" xmlns:wpg="http://schemas.microsoft.com/office/word/2010/wordprocessingGroup" xmlns:wpi="http://schemas.microsoft.com/office/word/2010/wordprocessingInk" xmlns:wne="http://schemas.microsoft.com/office/word/2006/wordml" xmlns:wps="http://schemas.microsoft.com/office/word/2010/wordprocessingShape" mc:Ignorable="w14 w15 w16se wp14">
+<w:ftr xmlns:wpc="http://schemas.microsoft.com/office/word/2010/wordprocessingCanvas" xmlns:mo="http://schemas.microsoft.com/office/mac/office/2008/main" xmlns:mc="http://schemas.openxmlformats.org/markup-compatibility/2006" xmlns:mv="urn:schemas-microsoft-com:mac:vml" xmlns:o="urn:schemas-microsoft-com:office:office" xmlns:r="http://schemas.openxmlformats.org/officeDocument/2006/relationships" xmlns:m="http://schemas.openxmlformats.org/officeDocument/2006/math" xmlns:v="urn:schemas-microsoft-com:vml" xmlns:wp14="http://schemas.microsoft.com/office/word/2010/wordprocessingDrawing" xmlns:wp="http://schemas.openxmlformats.org/drawingml/2006/wordprocessingDrawing" xmlns:w10="urn:schemas-microsoft-com:office:word" xmlns:w="http://schemas.openxmlformats.org/wordprocessingml/2006/main" xmlns:w14="http://schemas.microsoft.com/office/word/2010/wordml" xmlns:w15="http://schemas.microsoft.com/office/word/2012/wordml" xmlns:wpg="http://schemas.microsoft.com/office/word/2010/wordprocessingGroup" xmlns:wpi="http://schemas.microsoft.com/office/word/2010/wordprocessingInk" xmlns:wne="http://schemas.microsoft.com/office/word/2006/wordml" xmlns:wps="http://schemas.microsoft.com/office/word/2010/wordprocessingShape" mc:Ignorable="w14 w15 wp14">
   <w:p>
     <w:pPr>
       <w:pStyle w:val="Piedepgina"/>
@@ -5006,7 +4971,7 @@
 </file>
 
 <file path=word/footnotes.xml><?xml version="1.0" encoding="utf-8"?>
-<w:footnotes xmlns:wpc="http://schemas.microsoft.com/office/word/2010/wordprocessingCanvas" xmlns:cx="http://schemas.microsoft.com/office/drawing/2014/chartex" xmlns:cx1="http://schemas.microsoft.com/office/drawing/2015/9/8/chartex" xmlns:mc="http://schemas.openxmlformats.org/markup-compatibility/2006" xmlns:o="urn:schemas-microsoft-com:office:office" xmlns:r="http://schemas.openxmlformats.org/officeDocument/2006/relationships" xmlns:m="http://schemas.openxmlformats.org/officeDocument/2006/math" xmlns:v="urn:schemas-microsoft-com:vml" xmlns:wp14="http://schemas.microsoft.com/office/word/2010/wordprocessingDrawing" xmlns:wp="http://schemas.openxmlformats.org/drawingml/2006/wordprocessingDrawing" xmlns:w10="urn:schemas-microsoft-com:office:word" xmlns:w="http://schemas.openxmlformats.org/wordprocessingml/2006/main" xmlns:w14="http://schemas.microsoft.com/office/word/2010/wordml" xmlns:w15="http://schemas.microsoft.com/office/word/2012/wordml" xmlns:w16se="http://schemas.microsoft.com/office/word/2015/wordml/symex" xmlns:wpg="http://schemas.microsoft.com/office/word/2010/wordprocessingGroup" xmlns:wpi="http://schemas.microsoft.com/office/word/2010/wordprocessingInk" xmlns:wne="http://schemas.microsoft.com/office/word/2006/wordml" xmlns:wps="http://schemas.microsoft.com/office/word/2010/wordprocessingShape" mc:Ignorable="w14 w15 w16se wp14">
+<w:footnotes xmlns:wpc="http://schemas.microsoft.com/office/word/2010/wordprocessingCanvas" xmlns:mo="http://schemas.microsoft.com/office/mac/office/2008/main" xmlns:mc="http://schemas.openxmlformats.org/markup-compatibility/2006" xmlns:mv="urn:schemas-microsoft-com:mac:vml" xmlns:o="urn:schemas-microsoft-com:office:office" xmlns:r="http://schemas.openxmlformats.org/officeDocument/2006/relationships" xmlns:m="http://schemas.openxmlformats.org/officeDocument/2006/math" xmlns:v="urn:schemas-microsoft-com:vml" xmlns:wp14="http://schemas.microsoft.com/office/word/2010/wordprocessingDrawing" xmlns:wp="http://schemas.openxmlformats.org/drawingml/2006/wordprocessingDrawing" xmlns:w10="urn:schemas-microsoft-com:office:word" xmlns:w="http://schemas.openxmlformats.org/wordprocessingml/2006/main" xmlns:w14="http://schemas.microsoft.com/office/word/2010/wordml" xmlns:w15="http://schemas.microsoft.com/office/word/2012/wordml" xmlns:wpg="http://schemas.microsoft.com/office/word/2010/wordprocessingGroup" xmlns:wpi="http://schemas.microsoft.com/office/word/2010/wordprocessingInk" xmlns:wne="http://schemas.microsoft.com/office/word/2006/wordml" xmlns:wps="http://schemas.microsoft.com/office/word/2010/wordprocessingShape" mc:Ignorable="w14 w15 wp14">
   <w:footnote w:type="separator" w:id="-1">
     <w:p>
       <w:pPr>
@@ -5031,8 +4996,8 @@
 </file>
 
 <file path=word/numbering.xml><?xml version="1.0" encoding="utf-8"?>
-<w:numbering xmlns:wpc="http://schemas.microsoft.com/office/word/2010/wordprocessingCanvas" xmlns:cx="http://schemas.microsoft.com/office/drawing/2014/chartex" xmlns:cx1="http://schemas.microsoft.com/office/drawing/2015/9/8/chartex" xmlns:mc="http://schemas.openxmlformats.org/markup-compatibility/2006" xmlns:o="urn:schemas-microsoft-com:office:office" xmlns:r="http://schemas.openxmlformats.org/officeDocument/2006/relationships" xmlns:m="http://schemas.openxmlformats.org/officeDocument/2006/math" xmlns:v="urn:schemas-microsoft-com:vml" xmlns:wp14="http://schemas.microsoft.com/office/word/2010/wordprocessingDrawing" xmlns:wp="http://schemas.openxmlformats.org/drawingml/2006/wordprocessingDrawing" xmlns:w10="urn:schemas-microsoft-com:office:word" xmlns:w="http://schemas.openxmlformats.org/wordprocessingml/2006/main" xmlns:w14="http://schemas.microsoft.com/office/word/2010/wordml" xmlns:w15="http://schemas.microsoft.com/office/word/2012/wordml" xmlns:w16se="http://schemas.microsoft.com/office/word/2015/wordml/symex" xmlns:wpg="http://schemas.microsoft.com/office/word/2010/wordprocessingGroup" xmlns:wpi="http://schemas.microsoft.com/office/word/2010/wordprocessingInk" xmlns:wne="http://schemas.microsoft.com/office/word/2006/wordml" xmlns:wps="http://schemas.microsoft.com/office/word/2010/wordprocessingShape" mc:Ignorable="w14 w15 w16se wp14">
-  <w:abstractNum w:abstractNumId="0" w15:restartNumberingAfterBreak="0">
+<w:numbering xmlns:wpc="http://schemas.microsoft.com/office/word/2010/wordprocessingCanvas" xmlns:mo="http://schemas.microsoft.com/office/mac/office/2008/main" xmlns:mc="http://schemas.openxmlformats.org/markup-compatibility/2006" xmlns:mv="urn:schemas-microsoft-com:mac:vml" xmlns:o="urn:schemas-microsoft-com:office:office" xmlns:r="http://schemas.openxmlformats.org/officeDocument/2006/relationships" xmlns:m="http://schemas.openxmlformats.org/officeDocument/2006/math" xmlns:v="urn:schemas-microsoft-com:vml" xmlns:wp14="http://schemas.microsoft.com/office/word/2010/wordprocessingDrawing" xmlns:wp="http://schemas.openxmlformats.org/drawingml/2006/wordprocessingDrawing" xmlns:w10="urn:schemas-microsoft-com:office:word" xmlns:w="http://schemas.openxmlformats.org/wordprocessingml/2006/main" xmlns:w14="http://schemas.microsoft.com/office/word/2010/wordml" xmlns:w15="http://schemas.microsoft.com/office/word/2012/wordml" xmlns:wpg="http://schemas.microsoft.com/office/word/2010/wordprocessingGroup" xmlns:wpi="http://schemas.microsoft.com/office/word/2010/wordprocessingInk" xmlns:wne="http://schemas.microsoft.com/office/word/2006/wordml" xmlns:wps="http://schemas.microsoft.com/office/word/2010/wordprocessingShape" mc:Ignorable="w14 w15 wp14">
+  <w:abstractNum w:abstractNumId="0">
     <w:nsid w:val="017216BE"/>
     <w:multiLevelType w:val="multilevel"/>
     <w:tmpl w:val="617EB9CE"/>
@@ -5153,7 +5118,7 @@
       </w:rPr>
     </w:lvl>
   </w:abstractNum>
-  <w:abstractNum w:abstractNumId="1" w15:restartNumberingAfterBreak="0">
+  <w:abstractNum w:abstractNumId="1">
     <w:nsid w:val="01FD685E"/>
     <w:multiLevelType w:val="hybridMultilevel"/>
     <w:tmpl w:val="5C14CFA2"/>
@@ -5266,7 +5231,7 @@
       </w:rPr>
     </w:lvl>
   </w:abstractNum>
-  <w:abstractNum w:abstractNumId="2" w15:restartNumberingAfterBreak="0">
+  <w:abstractNum w:abstractNumId="2">
     <w:nsid w:val="03352DB6"/>
     <w:multiLevelType w:val="hybridMultilevel"/>
     <w:tmpl w:val="2A7E9434"/>
@@ -5355,7 +5320,7 @@
       </w:pPr>
     </w:lvl>
   </w:abstractNum>
-  <w:abstractNum w:abstractNumId="3" w15:restartNumberingAfterBreak="0">
+  <w:abstractNum w:abstractNumId="3">
     <w:nsid w:val="06687DDC"/>
     <w:multiLevelType w:val="hybridMultilevel"/>
     <w:tmpl w:val="6A687A8A"/>
@@ -5468,7 +5433,7 @@
       </w:rPr>
     </w:lvl>
   </w:abstractNum>
-  <w:abstractNum w:abstractNumId="4" w15:restartNumberingAfterBreak="0">
+  <w:abstractNum w:abstractNumId="4">
     <w:nsid w:val="1A6C48D5"/>
     <w:multiLevelType w:val="hybridMultilevel"/>
     <w:tmpl w:val="A30E03C0"/>
@@ -5581,7 +5546,7 @@
       </w:rPr>
     </w:lvl>
   </w:abstractNum>
-  <w:abstractNum w:abstractNumId="5" w15:restartNumberingAfterBreak="0">
+  <w:abstractNum w:abstractNumId="5">
     <w:nsid w:val="1E5138FE"/>
     <w:multiLevelType w:val="multilevel"/>
     <w:tmpl w:val="617EB9CE"/>
@@ -5702,7 +5667,7 @@
       </w:rPr>
     </w:lvl>
   </w:abstractNum>
-  <w:abstractNum w:abstractNumId="6" w15:restartNumberingAfterBreak="0">
+  <w:abstractNum w:abstractNumId="6">
     <w:nsid w:val="24047185"/>
     <w:multiLevelType w:val="hybridMultilevel"/>
     <w:tmpl w:val="A386D74C"/>
@@ -5815,7 +5780,7 @@
       </w:rPr>
     </w:lvl>
   </w:abstractNum>
-  <w:abstractNum w:abstractNumId="7" w15:restartNumberingAfterBreak="0">
+  <w:abstractNum w:abstractNumId="7">
     <w:nsid w:val="44E9573A"/>
     <w:multiLevelType w:val="multilevel"/>
     <w:tmpl w:val="617EB9CE"/>
@@ -5936,7 +5901,7 @@
       </w:rPr>
     </w:lvl>
   </w:abstractNum>
-  <w:abstractNum w:abstractNumId="8" w15:restartNumberingAfterBreak="0">
+  <w:abstractNum w:abstractNumId="8">
     <w:nsid w:val="47D03EFB"/>
     <w:multiLevelType w:val="multilevel"/>
     <w:tmpl w:val="617EB9CE"/>
@@ -6057,7 +6022,7 @@
       </w:rPr>
     </w:lvl>
   </w:abstractNum>
-  <w:abstractNum w:abstractNumId="9" w15:restartNumberingAfterBreak="0">
+  <w:abstractNum w:abstractNumId="9">
     <w:nsid w:val="4F6E6A22"/>
     <w:multiLevelType w:val="hybridMultilevel"/>
     <w:tmpl w:val="ED9E7246"/>
@@ -6146,7 +6111,7 @@
       </w:pPr>
     </w:lvl>
   </w:abstractNum>
-  <w:abstractNum w:abstractNumId="10" w15:restartNumberingAfterBreak="0">
+  <w:abstractNum w:abstractNumId="10">
     <w:nsid w:val="4F8D1988"/>
     <w:multiLevelType w:val="hybridMultilevel"/>
     <w:tmpl w:val="36FCEB92"/>
@@ -6259,7 +6224,7 @@
       </w:rPr>
     </w:lvl>
   </w:abstractNum>
-  <w:abstractNum w:abstractNumId="11" w15:restartNumberingAfterBreak="0">
+  <w:abstractNum w:abstractNumId="11">
     <w:nsid w:val="5810244D"/>
     <w:multiLevelType w:val="hybridMultilevel"/>
     <w:tmpl w:val="BC3276A4"/>
@@ -6348,7 +6313,7 @@
       </w:pPr>
     </w:lvl>
   </w:abstractNum>
-  <w:abstractNum w:abstractNumId="12" w15:restartNumberingAfterBreak="0">
+  <w:abstractNum w:abstractNumId="12">
     <w:nsid w:val="59137B34"/>
     <w:multiLevelType w:val="hybridMultilevel"/>
     <w:tmpl w:val="B6DC9CC8"/>
@@ -6437,7 +6402,7 @@
       </w:pPr>
     </w:lvl>
   </w:abstractNum>
-  <w:abstractNum w:abstractNumId="13" w15:restartNumberingAfterBreak="0">
+  <w:abstractNum w:abstractNumId="13">
     <w:nsid w:val="5AF65881"/>
     <w:multiLevelType w:val="hybridMultilevel"/>
     <w:tmpl w:val="102E1A90"/>
@@ -6550,7 +6515,7 @@
       </w:rPr>
     </w:lvl>
   </w:abstractNum>
-  <w:abstractNum w:abstractNumId="14" w15:restartNumberingAfterBreak="0">
+  <w:abstractNum w:abstractNumId="14">
     <w:nsid w:val="66691A4F"/>
     <w:multiLevelType w:val="hybridMultilevel"/>
     <w:tmpl w:val="0492CEB2"/>
@@ -6663,7 +6628,7 @@
       </w:rPr>
     </w:lvl>
   </w:abstractNum>
-  <w:abstractNum w:abstractNumId="15" w15:restartNumberingAfterBreak="0">
+  <w:abstractNum w:abstractNumId="15">
     <w:nsid w:val="74A528B6"/>
     <w:multiLevelType w:val="hybridMultilevel"/>
     <w:tmpl w:val="0C067CA0"/>
@@ -6828,7 +6793,7 @@
 </file>
 
 <file path=word/styles.xml><?xml version="1.0" encoding="utf-8"?>
-<w:styles xmlns:mc="http://schemas.openxmlformats.org/markup-compatibility/2006" xmlns:r="http://schemas.openxmlformats.org/officeDocument/2006/relationships" xmlns:w="http://schemas.openxmlformats.org/wordprocessingml/2006/main" xmlns:w14="http://schemas.microsoft.com/office/word/2010/wordml" xmlns:w15="http://schemas.microsoft.com/office/word/2012/wordml" xmlns:w16se="http://schemas.microsoft.com/office/word/2015/wordml/symex" mc:Ignorable="w14 w15 w16se">
+<w:styles xmlns:mc="http://schemas.openxmlformats.org/markup-compatibility/2006" xmlns:r="http://schemas.openxmlformats.org/officeDocument/2006/relationships" xmlns:w="http://schemas.openxmlformats.org/wordprocessingml/2006/main" xmlns:w14="http://schemas.microsoft.com/office/word/2010/wordml" xmlns:w15="http://schemas.microsoft.com/office/word/2012/wordml" mc:Ignorable="w14 w15">
   <w:docDefaults>
     <w:rPrDefault>
       <w:rPr>
@@ -6844,7 +6809,7 @@
       </w:pPr>
     </w:pPrDefault>
   </w:docDefaults>
-  <w:latentStyles w:defLockedState="0" w:defUIPriority="99" w:defSemiHidden="0" w:defUnhideWhenUsed="0" w:defQFormat="0" w:count="371">
+  <w:latentStyles w:defLockedState="0" w:defUIPriority="99" w:defSemiHidden="0" w:defUnhideWhenUsed="0" w:defQFormat="0" w:count="382">
     <w:lsdException w:name="Normal" w:uiPriority="0" w:qFormat="1"/>
     <w:lsdException w:name="heading 1" w:uiPriority="9" w:qFormat="1"/>
     <w:lsdException w:name="heading 2" w:semiHidden="1" w:uiPriority="9" w:unhideWhenUsed="1" w:qFormat="1"/>
@@ -6950,7 +6915,6 @@
     <w:lsdException w:name="HTML Sample" w:semiHidden="1" w:unhideWhenUsed="1"/>
     <w:lsdException w:name="HTML Typewriter" w:semiHidden="1" w:unhideWhenUsed="1"/>
     <w:lsdException w:name="HTML Variable" w:semiHidden="1" w:unhideWhenUsed="1"/>
-    <w:lsdException w:name="Normal Table" w:semiHidden="1" w:unhideWhenUsed="1"/>
     <w:lsdException w:name="annotation subject" w:semiHidden="1" w:unhideWhenUsed="1"/>
     <w:lsdException w:name="No List" w:semiHidden="1" w:unhideWhenUsed="1"/>
     <w:lsdException w:name="Outline List 1" w:semiHidden="1" w:unhideWhenUsed="1"/>
@@ -6996,11 +6960,9 @@
     <w:lsdException w:name="Table Subtle 1" w:semiHidden="1" w:unhideWhenUsed="1"/>
     <w:lsdException w:name="Table Subtle 2" w:semiHidden="1" w:unhideWhenUsed="1"/>
     <w:lsdException w:name="Table Web 1" w:semiHidden="1" w:unhideWhenUsed="1"/>
-    <w:lsdException w:name="Table Web 2" w:semiHidden="1" w:unhideWhenUsed="1"/>
     <w:lsdException w:name="Table Web 3" w:semiHidden="1" w:unhideWhenUsed="1"/>
     <w:lsdException w:name="Balloon Text" w:semiHidden="1" w:unhideWhenUsed="1"/>
     <w:lsdException w:name="Table Grid" w:uiPriority="39"/>
-    <w:lsdException w:name="Table Theme" w:semiHidden="1" w:unhideWhenUsed="1"/>
     <w:lsdException w:name="Placeholder Text" w:semiHidden="1"/>
     <w:lsdException w:name="No Spacing" w:uiPriority="1" w:qFormat="1"/>
     <w:lsdException w:name="Light Shading" w:uiPriority="60"/>
@@ -7216,6 +7178,8 @@
     <w:lsdException w:name="List Table 5 Dark Accent 6" w:uiPriority="50"/>
     <w:lsdException w:name="List Table 6 Colorful Accent 6" w:uiPriority="51"/>
     <w:lsdException w:name="List Table 7 Colorful Accent 6" w:uiPriority="52"/>
+    <w:lsdException w:name="Mention" w:semiHidden="1" w:unhideWhenUsed="1"/>
+    <w:lsdException w:name="Smart Hyperlink" w:semiHidden="1" w:unhideWhenUsed="1"/>
   </w:latentStyles>
   <w:style w:type="paragraph" w:default="1" w:styleId="Normal">
     <w:name w:val="Normal"/>
@@ -7432,7 +7396,7 @@
       <w:contextualSpacing/>
     </w:pPr>
   </w:style>
-  <w:style w:type="paragraph" w:styleId="TtuloTDC">
+  <w:style w:type="paragraph" w:styleId="TtulodeTDC">
     <w:name w:val="TOC Heading"/>
     <w:basedOn w:val="Ttulo1"/>
     <w:next w:val="Normal"/>
@@ -7500,67 +7464,31 @@
 </file>
 
 <file path=word/glossary/document.xml><?xml version="1.0" encoding="utf-8"?>
-<w:glossaryDocument xmlns:wpc="http://schemas.microsoft.com/office/word/2010/wordprocessingCanvas" xmlns:cx="http://schemas.microsoft.com/office/drawing/2014/chartex" xmlns:cx1="http://schemas.microsoft.com/office/drawing/2015/9/8/chartex" xmlns:mc="http://schemas.openxmlformats.org/markup-compatibility/2006" xmlns:o="urn:schemas-microsoft-com:office:office" xmlns:r="http://schemas.openxmlformats.org/officeDocument/2006/relationships" xmlns:m="http://schemas.openxmlformats.org/officeDocument/2006/math" xmlns:v="urn:schemas-microsoft-com:vml" xmlns:wp14="http://schemas.microsoft.com/office/word/2010/wordprocessingDrawing" xmlns:wp="http://schemas.openxmlformats.org/drawingml/2006/wordprocessingDrawing" xmlns:w10="urn:schemas-microsoft-com:office:word" xmlns:w="http://schemas.openxmlformats.org/wordprocessingml/2006/main" xmlns:w14="http://schemas.microsoft.com/office/word/2010/wordml" xmlns:w15="http://schemas.microsoft.com/office/word/2012/wordml" xmlns:w16se="http://schemas.microsoft.com/office/word/2015/wordml/symex" xmlns:wpg="http://schemas.microsoft.com/office/word/2010/wordprocessingGroup" xmlns:wpi="http://schemas.microsoft.com/office/word/2010/wordprocessingInk" xmlns:wne="http://schemas.microsoft.com/office/word/2006/wordml" xmlns:wps="http://schemas.microsoft.com/office/word/2010/wordprocessingShape" mc:Ignorable="w14 w15 w16se wp14">
-  <w:docParts>
-    <w:docPart>
-      <w:docPartPr>
-        <w:name w:val="497761062796404A99B35FD78D4D9DE2"/>
-        <w:category>
-          <w:name w:val="General"/>
-          <w:gallery w:val="placeholder"/>
-        </w:category>
-        <w:types>
-          <w:type w:val="bbPlcHdr"/>
-        </w:types>
-        <w:behaviors>
-          <w:behavior w:val="content"/>
-        </w:behaviors>
-        <w:guid w:val="{4EB94F50-9C2C-4BC3-AD95-0B0B3131772D}"/>
-      </w:docPartPr>
-      <w:docPartBody>
-        <w:p>
-          <w:pPr>
-            <w:pStyle w:val="497761062796404A99B35FD78D4D9DE2"/>
-          </w:pPr>
-          <w:r>
-            <w:rPr>
-              <w:rFonts w:asciiTheme="majorHAnsi" w:eastAsiaTheme="majorEastAsia" w:hAnsiTheme="majorHAnsi" w:cstheme="majorBidi"/>
-              <w:caps/>
-              <w:color w:val="5B9BD5" w:themeColor="accent1"/>
-              <w:sz w:val="80"/>
-              <w:szCs w:val="80"/>
-            </w:rPr>
-            <w:t>[Título del documento]</w:t>
-          </w:r>
-        </w:p>
-      </w:docPartBody>
-    </w:docPart>
-  </w:docParts>
-</w:glossaryDocument>
+<w:glossaryDocument xmlns:wpc="http://schemas.microsoft.com/office/word/2010/wordprocessingCanvas" xmlns:mo="http://schemas.microsoft.com/office/mac/office/2008/main" xmlns:mc="http://schemas.openxmlformats.org/markup-compatibility/2006" xmlns:mv="urn:schemas-microsoft-com:mac:vml" xmlns:o="urn:schemas-microsoft-com:office:office" xmlns:r="http://schemas.openxmlformats.org/officeDocument/2006/relationships" xmlns:m="http://schemas.openxmlformats.org/officeDocument/2006/math" xmlns:v="urn:schemas-microsoft-com:vml" xmlns:wp14="http://schemas.microsoft.com/office/word/2010/wordprocessingDrawing" xmlns:wp="http://schemas.openxmlformats.org/drawingml/2006/wordprocessingDrawing" xmlns:w10="urn:schemas-microsoft-com:office:word" xmlns:w="http://schemas.openxmlformats.org/wordprocessingml/2006/main" xmlns:w14="http://schemas.microsoft.com/office/word/2010/wordml" xmlns:w15="http://schemas.microsoft.com/office/word/2012/wordml" xmlns:wpg="http://schemas.microsoft.com/office/word/2010/wordprocessingGroup" xmlns:wpi="http://schemas.microsoft.com/office/word/2010/wordprocessingInk" xmlns:wne="http://schemas.microsoft.com/office/word/2006/wordml" xmlns:wps="http://schemas.microsoft.com/office/word/2010/wordprocessingShape" mc:Ignorable="w14 w15 wp14"/>
 </file>
 
 <file path=word/glossary/fontTable.xml><?xml version="1.0" encoding="utf-8"?>
-<w:fonts xmlns:mc="http://schemas.openxmlformats.org/markup-compatibility/2006" xmlns:r="http://schemas.openxmlformats.org/officeDocument/2006/relationships" xmlns:w="http://schemas.openxmlformats.org/wordprocessingml/2006/main" xmlns:w14="http://schemas.microsoft.com/office/word/2010/wordml" xmlns:w15="http://schemas.microsoft.com/office/word/2012/wordml" xmlns:w16se="http://schemas.microsoft.com/office/word/2015/wordml/symex" mc:Ignorable="w14 w15 w16se">
+<w:fonts xmlns:mc="http://schemas.openxmlformats.org/markup-compatibility/2006" xmlns:r="http://schemas.openxmlformats.org/officeDocument/2006/relationships" xmlns:w="http://schemas.openxmlformats.org/wordprocessingml/2006/main" xmlns:w14="http://schemas.microsoft.com/office/word/2010/wordml" xmlns:w15="http://schemas.microsoft.com/office/word/2012/wordml" mc:Ignorable="w14 w15">
   <w:font w:name="Times New Roman">
     <w:panose1 w:val="02020603050405020304"/>
     <w:charset w:val="00"/>
     <w:family w:val="roman"/>
     <w:pitch w:val="variable"/>
-    <w:sig w:usb0="E0002EFF" w:usb1="C000785B" w:usb2="00000009" w:usb3="00000000" w:csb0="000001FF" w:csb1="00000000"/>
+    <w:sig w:usb0="E0002AEF" w:usb1="C0007841" w:usb2="00000009" w:usb3="00000000" w:csb0="000001FF" w:csb1="00000000"/>
   </w:font>
   <w:font w:name="Symbol">
     <w:panose1 w:val="05050102010706020507"/>
     <w:charset w:val="02"/>
-    <w:family w:val="roman"/>
+    <w:family w:val="auto"/>
     <w:pitch w:val="variable"/>
     <w:sig w:usb0="00000000" w:usb1="10000000" w:usb2="00000000" w:usb3="00000000" w:csb0="80000000" w:csb1="00000000"/>
   </w:font>
   <w:font w:name="Courier New">
     <w:panose1 w:val="02070309020205020404"/>
     <w:charset w:val="00"/>
-    <w:family w:val="modern"/>
+    <w:family w:val="roman"/>
     <w:pitch w:val="fixed"/>
-    <w:sig w:usb0="E0002EFF" w:usb1="C0007843" w:usb2="00000009" w:usb3="00000000" w:csb0="000001FF" w:csb1="00000000"/>
+    <w:sig w:usb0="E0002AFF" w:usb1="C0007843" w:usb2="00000009" w:usb3="00000000" w:csb0="000001FF" w:csb1="00000000"/>
   </w:font>
   <w:font w:name="Wingdings">
     <w:panose1 w:val="05000000000000000000"/>
@@ -7574,20 +7502,27 @@
     <w:charset w:val="00"/>
     <w:family w:val="swiss"/>
     <w:pitch w:val="variable"/>
-    <w:sig w:usb0="E0002AFF" w:usb1="C000247B" w:usb2="00000009" w:usb3="00000000" w:csb0="000001FF" w:csb1="00000000"/>
+    <w:sig w:usb0="E00002FF" w:usb1="4000ACFF" w:usb2="00000001" w:usb3="00000000" w:csb0="0000019F" w:csb1="00000000"/>
   </w:font>
   <w:font w:name="Calibri Light">
     <w:panose1 w:val="020F0302020204030204"/>
     <w:charset w:val="00"/>
     <w:family w:val="swiss"/>
     <w:pitch w:val="variable"/>
-    <w:sig w:usb0="E0002AFF" w:usb1="C000247B" w:usb2="00000009" w:usb3="00000000" w:csb0="000001FF" w:csb1="00000000"/>
+    <w:sig w:usb0="A00002EF" w:usb1="4000207B" w:usb2="00000000" w:usb3="00000000" w:csb0="0000019F" w:csb1="00000000"/>
+  </w:font>
+  <w:font w:name="Arial">
+    <w:panose1 w:val="020B0604020202020204"/>
+    <w:charset w:val="00"/>
+    <w:family w:val="swiss"/>
+    <w:pitch w:val="variable"/>
+    <w:sig w:usb0="E0002AFF" w:usb1="C0007843" w:usb2="00000009" w:usb3="00000000" w:csb0="000001FF" w:csb1="00000000"/>
   </w:font>
 </w:fonts>
 </file>
 
 <file path=word/glossary/settings.xml><?xml version="1.0" encoding="utf-8"?>
-<w:settings xmlns:mc="http://schemas.openxmlformats.org/markup-compatibility/2006" xmlns:o="urn:schemas-microsoft-com:office:office" xmlns:r="http://schemas.openxmlformats.org/officeDocument/2006/relationships" xmlns:m="http://schemas.openxmlformats.org/officeDocument/2006/math" xmlns:v="urn:schemas-microsoft-com:vml" xmlns:w10="urn:schemas-microsoft-com:office:word" xmlns:w="http://schemas.openxmlformats.org/wordprocessingml/2006/main" xmlns:w14="http://schemas.microsoft.com/office/word/2010/wordml" xmlns:w15="http://schemas.microsoft.com/office/word/2012/wordml" xmlns:w16se="http://schemas.microsoft.com/office/word/2015/wordml/symex" xmlns:sl="http://schemas.openxmlformats.org/schemaLibrary/2006/main" mc:Ignorable="w14 w15 w16se">
+<w:settings xmlns:mc="http://schemas.openxmlformats.org/markup-compatibility/2006" xmlns:o="urn:schemas-microsoft-com:office:office" xmlns:r="http://schemas.openxmlformats.org/officeDocument/2006/relationships" xmlns:m="http://schemas.openxmlformats.org/officeDocument/2006/math" xmlns:v="urn:schemas-microsoft-com:vml" xmlns:w10="urn:schemas-microsoft-com:office:word" xmlns:w="http://schemas.openxmlformats.org/wordprocessingml/2006/main" xmlns:w14="http://schemas.microsoft.com/office/word/2010/wordml" xmlns:w15="http://schemas.microsoft.com/office/word/2012/wordml" xmlns:sl="http://schemas.openxmlformats.org/schemaLibrary/2006/main" mc:Ignorable="w14 w15">
   <w:view w:val="normal"/>
   <w:defaultTabStop w:val="708"/>
   <w:hyphenationZone w:val="425"/>
@@ -7603,6 +7538,7 @@
   <w:rsids>
     <w:rsidRoot w:val="0021060A"/>
     <w:rsid w:val="0021060A"/>
+    <w:rsid w:val="004F68D0"/>
     <w:rsid w:val="00585C27"/>
     <w:rsid w:val="007B5A82"/>
     <w:rsid w:val="00915467"/>
@@ -7633,7 +7569,7 @@
 </file>
 
 <file path=word/glossary/styles.xml><?xml version="1.0" encoding="utf-8"?>
-<w:styles xmlns:mc="http://schemas.openxmlformats.org/markup-compatibility/2006" xmlns:r="http://schemas.openxmlformats.org/officeDocument/2006/relationships" xmlns:w="http://schemas.openxmlformats.org/wordprocessingml/2006/main" xmlns:w14="http://schemas.microsoft.com/office/word/2010/wordml" xmlns:w15="http://schemas.microsoft.com/office/word/2012/wordml" xmlns:w16se="http://schemas.microsoft.com/office/word/2015/wordml/symex" mc:Ignorable="w14 w15 w16se">
+<w:styles xmlns:mc="http://schemas.openxmlformats.org/markup-compatibility/2006" xmlns:r="http://schemas.openxmlformats.org/officeDocument/2006/relationships" xmlns:w="http://schemas.openxmlformats.org/wordprocessingml/2006/main" xmlns:w14="http://schemas.microsoft.com/office/word/2010/wordml" xmlns:w15="http://schemas.microsoft.com/office/word/2012/wordml" mc:Ignorable="w14 w15">
   <w:docDefaults>
     <w:rPrDefault>
       <w:rPr>
@@ -7649,7 +7585,7 @@
       </w:pPr>
     </w:pPrDefault>
   </w:docDefaults>
-  <w:latentStyles w:defLockedState="0" w:defUIPriority="99" w:defSemiHidden="0" w:defUnhideWhenUsed="0" w:defQFormat="0" w:count="371">
+  <w:latentStyles w:defLockedState="0" w:defUIPriority="99" w:defSemiHidden="0" w:defUnhideWhenUsed="0" w:defQFormat="0" w:count="382">
     <w:lsdException w:name="Normal" w:uiPriority="0" w:qFormat="1"/>
     <w:lsdException w:name="heading 1" w:uiPriority="9" w:qFormat="1"/>
     <w:lsdException w:name="heading 2" w:semiHidden="1" w:uiPriority="9" w:unhideWhenUsed="1" w:qFormat="1"/>
@@ -7755,7 +7691,6 @@
     <w:lsdException w:name="HTML Sample" w:semiHidden="1" w:unhideWhenUsed="1"/>
     <w:lsdException w:name="HTML Typewriter" w:semiHidden="1" w:unhideWhenUsed="1"/>
     <w:lsdException w:name="HTML Variable" w:semiHidden="1" w:unhideWhenUsed="1"/>
-    <w:lsdException w:name="Normal Table" w:semiHidden="1" w:unhideWhenUsed="1"/>
     <w:lsdException w:name="annotation subject" w:semiHidden="1" w:unhideWhenUsed="1"/>
     <w:lsdException w:name="No List" w:semiHidden="1" w:unhideWhenUsed="1"/>
     <w:lsdException w:name="Outline List 1" w:semiHidden="1" w:unhideWhenUsed="1"/>
@@ -7801,11 +7736,9 @@
     <w:lsdException w:name="Table Subtle 1" w:semiHidden="1" w:unhideWhenUsed="1"/>
     <w:lsdException w:name="Table Subtle 2" w:semiHidden="1" w:unhideWhenUsed="1"/>
     <w:lsdException w:name="Table Web 1" w:semiHidden="1" w:unhideWhenUsed="1"/>
-    <w:lsdException w:name="Table Web 2" w:semiHidden="1" w:unhideWhenUsed="1"/>
     <w:lsdException w:name="Table Web 3" w:semiHidden="1" w:unhideWhenUsed="1"/>
     <w:lsdException w:name="Balloon Text" w:semiHidden="1" w:unhideWhenUsed="1"/>
     <w:lsdException w:name="Table Grid" w:uiPriority="39"/>
-    <w:lsdException w:name="Table Theme" w:semiHidden="1" w:unhideWhenUsed="1"/>
     <w:lsdException w:name="Placeholder Text" w:semiHidden="1"/>
     <w:lsdException w:name="No Spacing" w:uiPriority="1" w:qFormat="1"/>
     <w:lsdException w:name="Light Shading" w:uiPriority="60"/>
@@ -8021,6 +7954,8 @@
     <w:lsdException w:name="List Table 5 Dark Accent 6" w:uiPriority="50"/>
     <w:lsdException w:name="List Table 6 Colorful Accent 6" w:uiPriority="51"/>
     <w:lsdException w:name="List Table 7 Colorful Accent 6" w:uiPriority="52"/>
+    <w:lsdException w:name="Mention" w:semiHidden="1" w:unhideWhenUsed="1"/>
+    <w:lsdException w:name="Smart Hyperlink" w:semiHidden="1" w:unhideWhenUsed="1"/>
   </w:latentStyles>
   <w:style w:type="paragraph" w:default="1" w:styleId="Normal">
     <w:name w:val="Normal"/>
@@ -8065,9 +8000,10 @@
 </file>
 
 <file path=word/glossary/webSettings.xml><?xml version="1.0" encoding="utf-8"?>
-<w:webSettings xmlns:mc="http://schemas.openxmlformats.org/markup-compatibility/2006" xmlns:r="http://schemas.openxmlformats.org/officeDocument/2006/relationships" xmlns:w="http://schemas.openxmlformats.org/wordprocessingml/2006/main" xmlns:w14="http://schemas.microsoft.com/office/word/2010/wordml" xmlns:w15="http://schemas.microsoft.com/office/word/2012/wordml" xmlns:w16se="http://schemas.microsoft.com/office/word/2015/wordml/symex" mc:Ignorable="w14 w15 w16se">
+<w:webSettings xmlns:mc="http://schemas.openxmlformats.org/markup-compatibility/2006" xmlns:r="http://schemas.openxmlformats.org/officeDocument/2006/relationships" xmlns:w="http://schemas.openxmlformats.org/wordprocessingml/2006/main" xmlns:w14="http://schemas.microsoft.com/office/word/2010/wordml" xmlns:w15="http://schemas.microsoft.com/office/word/2012/wordml" mc:Ignorable="w14 w15">
   <w:optimizeForBrowser/>
   <w:allowPNG/>
+  <w:doNotSaveAsSingleFile/>
 </w:webSettings>
 </file>
 
@@ -8337,7 +8273,7 @@
 </file>
 
 <file path=customXml/itemProps1.xml><?xml version="1.0" encoding="utf-8"?>
-<ds:datastoreItem xmlns:ds="http://schemas.openxmlformats.org/officeDocument/2006/customXml" ds:itemID="{6A1BBE07-3814-42DA-9C6E-80642BDE425F}">
+<ds:datastoreItem xmlns:ds="http://schemas.openxmlformats.org/officeDocument/2006/customXml" ds:itemID="{52A7C307-4B35-C84D-BEC7-1FA112710C23}">
   <ds:schemaRefs>
     <ds:schemaRef ds:uri="http://schemas.openxmlformats.org/officeDocument/2006/bibliography"/>
   </ds:schemaRefs>

</xml_diff>